<commit_message>
Updated Project 2 Report
</commit_message>
<xml_diff>
--- a/PHY480_project2.docx
+++ b/PHY480_project2.docx
@@ -2023,23 +2023,49 @@
         </w:rPr>
         <w:t>s of the electrons for the different potentials. There are several different ways to solve for the eigenvectors, but we will be using the Jacobi Method for its versatility.</w:t>
       </w:r>
+      <w:r>
+        <w:rPr>
+          <w:rFonts w:ascii="Times New Roman" w:eastAsiaTheme="minorEastAsia" w:hAnsi="Times New Roman" w:cs="Times New Roman"/>
+          <w:sz w:val="24"/>
+          <w:szCs w:val="32"/>
+        </w:rPr>
+        <w:t xml:space="preserve"> The Jacobi method will diagonalize our matrix and give us the eigenvalues on the diagonal. We can also obtain the eigenvectors from this method. The eigenvectors will still be orthogonal to the original eigenvectors and</w:t>
+      </w:r>
+      <w:r>
+        <w:rPr>
+          <w:rFonts w:ascii="Times New Roman" w:eastAsiaTheme="minorEastAsia" w:hAnsi="Times New Roman" w:cs="Times New Roman"/>
+          <w:sz w:val="24"/>
+          <w:szCs w:val="32"/>
+        </w:rPr>
+        <w:t xml:space="preserve"> thus f</w:t>
+      </w:r>
+      <w:r>
+        <w:rPr>
+          <w:rFonts w:ascii="Times New Roman" w:eastAsiaTheme="minorEastAsia" w:hAnsi="Times New Roman" w:cs="Times New Roman"/>
+          <w:sz w:val="24"/>
+          <w:szCs w:val="32"/>
+        </w:rPr>
+        <w:t>orm a basis for the same space. The proof for this</w:t>
+      </w:r>
+      <w:bookmarkStart w:id="0" w:name="_GoBack"/>
+      <w:bookmarkEnd w:id="0"/>
+      <w:r>
+        <w:rPr>
+          <w:rFonts w:ascii="Times New Roman" w:eastAsiaTheme="minorEastAsia" w:hAnsi="Times New Roman" w:cs="Times New Roman"/>
+          <w:sz w:val="24"/>
+          <w:szCs w:val="32"/>
+        </w:rPr>
+        <w:t xml:space="preserve"> goes as follows:</w:t>
+      </w:r>
     </w:p>
     <w:p>
       <w:pPr>
         <w:rPr>
           <w:rFonts w:ascii="Times New Roman" w:eastAsiaTheme="minorEastAsia" w:hAnsi="Times New Roman" w:cs="Times New Roman"/>
-          <w:sz w:val="28"/>
+          <w:sz w:val="24"/>
           <w:szCs w:val="32"/>
         </w:rPr>
       </w:pPr>
-      <w:r>
-        <w:rPr>
-          <w:rFonts w:ascii="Times New Roman" w:eastAsiaTheme="minorEastAsia" w:hAnsi="Times New Roman" w:cs="Times New Roman"/>
-          <w:sz w:val="28"/>
-          <w:szCs w:val="32"/>
-        </w:rPr>
-        <w:t>Methods</w:t>
-      </w:r>
     </w:p>
     <w:p>
       <w:pPr>
@@ -2049,6 +2075,768 @@
           <w:szCs w:val="32"/>
         </w:rPr>
       </w:pPr>
+    </w:p>
+    <w:p>
+      <w:pPr>
+        <w:rPr>
+          <w:rFonts w:ascii="Times New Roman" w:eastAsiaTheme="minorEastAsia" w:hAnsi="Times New Roman" w:cs="Times New Roman"/>
+          <w:sz w:val="24"/>
+          <w:szCs w:val="32"/>
+        </w:rPr>
+      </w:pPr>
+    </w:p>
+    <w:p>
+      <w:pPr>
+        <w:rPr>
+          <w:rFonts w:ascii="Times New Roman" w:hAnsi="Times New Roman" w:cs="Times New Roman"/>
+          <w:sz w:val="24"/>
+          <w:szCs w:val="24"/>
+        </w:rPr>
+      </w:pPr>
+      <w:r>
+        <w:rPr>
+          <w:rFonts w:ascii="Times New Roman" w:hAnsi="Times New Roman" w:cs="Times New Roman"/>
+          <w:sz w:val="24"/>
+          <w:szCs w:val="24"/>
+        </w:rPr>
+        <w:lastRenderedPageBreak/>
+        <w:t>Start with orthogonal v</w:t>
+      </w:r>
+      <w:r>
+        <w:rPr>
+          <w:rFonts w:ascii="Times New Roman" w:hAnsi="Times New Roman" w:cs="Times New Roman"/>
+          <w:sz w:val="24"/>
+          <w:szCs w:val="24"/>
+        </w:rPr>
+        <w:t xml:space="preserve">ector </w:t>
+      </w:r>
+      <w:r>
+        <w:rPr>
+          <w:rFonts w:ascii="Times New Roman" w:hAnsi="Times New Roman" w:cs="Times New Roman"/>
+          <w:b/>
+          <w:sz w:val="24"/>
+          <w:szCs w:val="24"/>
+        </w:rPr>
+        <w:t>v</w:t>
+      </w:r>
+      <w:r>
+        <w:rPr>
+          <w:rFonts w:ascii="Times New Roman" w:hAnsi="Times New Roman" w:cs="Times New Roman"/>
+          <w:i/>
+          <w:sz w:val="24"/>
+          <w:szCs w:val="24"/>
+          <w:vertAlign w:val="subscript"/>
+        </w:rPr>
+        <w:t>i</w:t>
+      </w:r>
+      <w:r>
+        <w:rPr>
+          <w:rFonts w:ascii="Times New Roman" w:hAnsi="Times New Roman" w:cs="Times New Roman"/>
+          <w:sz w:val="24"/>
+          <w:szCs w:val="24"/>
+        </w:rPr>
+        <w:t xml:space="preserve"> where </w:t>
+      </w:r>
+    </w:p>
+    <w:p>
+      <w:pPr>
+        <w:rPr>
+          <w:rFonts w:ascii="Times New Roman" w:hAnsi="Times New Roman" w:cs="Times New Roman"/>
+          <w:i/>
+          <w:sz w:val="24"/>
+          <w:szCs w:val="24"/>
+          <w:vertAlign w:val="subscript"/>
+        </w:rPr>
+      </w:pPr>
+      <w:r>
+        <w:rPr>
+          <w:rFonts w:ascii="Times New Roman" w:hAnsi="Times New Roman" w:cs="Times New Roman"/>
+          <w:b/>
+          <w:sz w:val="24"/>
+          <w:szCs w:val="24"/>
+        </w:rPr>
+        <w:t>v</w:t>
+      </w:r>
+      <w:r>
+        <w:rPr>
+          <w:rFonts w:ascii="Times New Roman" w:hAnsi="Times New Roman" w:cs="Times New Roman"/>
+          <w:i/>
+          <w:sz w:val="24"/>
+          <w:szCs w:val="24"/>
+          <w:vertAlign w:val="subscript"/>
+        </w:rPr>
+        <w:t>j</w:t>
+      </w:r>
+      <w:r>
+        <w:rPr>
+          <w:rFonts w:ascii="Times New Roman" w:hAnsi="Times New Roman" w:cs="Times New Roman"/>
+          <w:b/>
+          <w:sz w:val="24"/>
+          <w:szCs w:val="24"/>
+          <w:vertAlign w:val="superscript"/>
+        </w:rPr>
+        <w:t>T</w:t>
+      </w:r>
+      <w:r>
+        <w:rPr>
+          <w:rFonts w:ascii="Times New Roman" w:hAnsi="Times New Roman" w:cs="Times New Roman"/>
+          <w:b/>
+          <w:sz w:val="24"/>
+          <w:szCs w:val="24"/>
+        </w:rPr>
+        <w:t>v</w:t>
+      </w:r>
+      <w:r>
+        <w:rPr>
+          <w:rFonts w:ascii="Times New Roman" w:hAnsi="Times New Roman" w:cs="Times New Roman"/>
+          <w:i/>
+          <w:sz w:val="24"/>
+          <w:szCs w:val="24"/>
+          <w:vertAlign w:val="subscript"/>
+        </w:rPr>
+        <w:t>i</w:t>
+      </w:r>
+      <w:r>
+        <w:rPr>
+          <w:rFonts w:ascii="Times New Roman" w:hAnsi="Times New Roman" w:cs="Times New Roman"/>
+          <w:sz w:val="24"/>
+          <w:szCs w:val="24"/>
+        </w:rPr>
+        <w:t xml:space="preserve">  =  </w:t>
+      </w:r>
+      <w:r>
+        <w:rPr>
+          <w:rFonts w:ascii="Times New Roman" w:hAnsi="Times New Roman" w:cs="Times New Roman"/>
+          <w:i/>
+          <w:sz w:val="24"/>
+          <w:szCs w:val="24"/>
+        </w:rPr>
+        <w:t>δ</w:t>
+      </w:r>
+      <w:r>
+        <w:rPr>
+          <w:rFonts w:ascii="Times New Roman" w:hAnsi="Times New Roman" w:cs="Times New Roman"/>
+          <w:i/>
+          <w:sz w:val="24"/>
+          <w:szCs w:val="24"/>
+        </w:rPr>
+        <w:t xml:space="preserve"> </w:t>
+      </w:r>
+      <w:r>
+        <w:rPr>
+          <w:rFonts w:ascii="Times New Roman" w:hAnsi="Times New Roman" w:cs="Times New Roman"/>
+          <w:i/>
+          <w:sz w:val="24"/>
+          <w:szCs w:val="24"/>
+          <w:vertAlign w:val="subscript"/>
+        </w:rPr>
+        <w:t>i j</w:t>
+      </w:r>
+    </w:p>
+    <w:p>
+      <w:pPr>
+        <w:rPr>
+          <w:rFonts w:ascii="Times New Roman" w:hAnsi="Times New Roman" w:cs="Times New Roman"/>
+          <w:sz w:val="24"/>
+          <w:szCs w:val="24"/>
+        </w:rPr>
+      </w:pPr>
+      <w:r>
+        <w:rPr>
+          <w:rFonts w:ascii="Times New Roman" w:hAnsi="Times New Roman" w:cs="Times New Roman"/>
+          <w:sz w:val="24"/>
+          <w:szCs w:val="24"/>
+        </w:rPr>
+        <w:t xml:space="preserve">We find the unitary transformation of vector </w:t>
+      </w:r>
+      <w:r>
+        <w:rPr>
+          <w:rFonts w:ascii="Times New Roman" w:hAnsi="Times New Roman" w:cs="Times New Roman"/>
+          <w:b/>
+          <w:sz w:val="24"/>
+          <w:szCs w:val="24"/>
+        </w:rPr>
+        <w:t>v</w:t>
+      </w:r>
+      <w:r>
+        <w:rPr>
+          <w:rFonts w:ascii="Times New Roman" w:hAnsi="Times New Roman" w:cs="Times New Roman"/>
+          <w:i/>
+          <w:sz w:val="24"/>
+          <w:szCs w:val="24"/>
+          <w:vertAlign w:val="subscript"/>
+        </w:rPr>
+        <w:t xml:space="preserve">i </w:t>
+      </w:r>
+    </w:p>
+    <w:p>
+      <w:pPr>
+        <w:rPr>
+          <w:rFonts w:ascii="Times New Roman" w:hAnsi="Times New Roman" w:cs="Times New Roman"/>
+          <w:i/>
+          <w:sz w:val="24"/>
+          <w:szCs w:val="24"/>
+          <w:vertAlign w:val="subscript"/>
+        </w:rPr>
+      </w:pPr>
+      <w:r>
+        <w:rPr>
+          <w:rFonts w:ascii="Times New Roman" w:hAnsi="Times New Roman" w:cs="Times New Roman"/>
+          <w:b/>
+          <w:sz w:val="24"/>
+          <w:szCs w:val="24"/>
+        </w:rPr>
+        <w:t>w</w:t>
+      </w:r>
+      <w:r>
+        <w:rPr>
+          <w:rFonts w:ascii="Times New Roman" w:hAnsi="Times New Roman" w:cs="Times New Roman"/>
+          <w:i/>
+          <w:sz w:val="24"/>
+          <w:szCs w:val="24"/>
+          <w:vertAlign w:val="subscript"/>
+        </w:rPr>
+        <w:t xml:space="preserve">i    </w:t>
+      </w:r>
+      <w:r>
+        <w:rPr>
+          <w:rFonts w:ascii="Times New Roman" w:hAnsi="Times New Roman" w:cs="Times New Roman"/>
+          <w:sz w:val="24"/>
+          <w:szCs w:val="24"/>
+        </w:rPr>
+        <w:t>=</w:t>
+      </w:r>
+      <w:r>
+        <w:rPr>
+          <w:rFonts w:ascii="Times New Roman" w:hAnsi="Times New Roman" w:cs="Times New Roman"/>
+          <w:sz w:val="24"/>
+          <w:szCs w:val="24"/>
+          <w:vertAlign w:val="subscript"/>
+        </w:rPr>
+        <w:t xml:space="preserve">     </w:t>
+      </w:r>
+      <w:r>
+        <w:rPr>
+          <w:rFonts w:ascii="Times New Roman" w:hAnsi="Times New Roman" w:cs="Times New Roman"/>
+          <w:b/>
+          <w:sz w:val="24"/>
+          <w:szCs w:val="24"/>
+        </w:rPr>
+        <w:t>U v</w:t>
+      </w:r>
+      <w:r>
+        <w:rPr>
+          <w:rFonts w:ascii="Times New Roman" w:hAnsi="Times New Roman" w:cs="Times New Roman"/>
+          <w:i/>
+          <w:sz w:val="24"/>
+          <w:szCs w:val="24"/>
+          <w:vertAlign w:val="subscript"/>
+        </w:rPr>
+        <w:t xml:space="preserve">i </w:t>
+      </w:r>
+    </w:p>
+    <w:p>
+      <w:pPr>
+        <w:rPr>
+          <w:rFonts w:ascii="Times New Roman" w:hAnsi="Times New Roman" w:cs="Times New Roman"/>
+          <w:b/>
+          <w:sz w:val="24"/>
+          <w:szCs w:val="24"/>
+        </w:rPr>
+      </w:pPr>
+      <w:r>
+        <w:rPr>
+          <w:rFonts w:ascii="Times New Roman" w:hAnsi="Times New Roman" w:cs="Times New Roman"/>
+          <w:sz w:val="24"/>
+          <w:szCs w:val="24"/>
+        </w:rPr>
+        <w:t xml:space="preserve"> where </w:t>
+      </w:r>
+      <w:r>
+        <w:rPr>
+          <w:rFonts w:ascii="Times New Roman" w:hAnsi="Times New Roman" w:cs="Times New Roman"/>
+          <w:b/>
+          <w:sz w:val="24"/>
+          <w:szCs w:val="24"/>
+        </w:rPr>
+        <w:t xml:space="preserve">U </w:t>
+      </w:r>
+      <w:r>
+        <w:rPr>
+          <w:rFonts w:ascii="Times New Roman" w:hAnsi="Times New Roman" w:cs="Times New Roman"/>
+          <w:sz w:val="24"/>
+          <w:szCs w:val="24"/>
+        </w:rPr>
+        <w:t xml:space="preserve">is a unitary rotational matrix where </w:t>
+      </w:r>
+      <w:r>
+        <w:rPr>
+          <w:rFonts w:ascii="Times New Roman" w:hAnsi="Times New Roman" w:cs="Times New Roman"/>
+          <w:b/>
+          <w:sz w:val="24"/>
+          <w:szCs w:val="24"/>
+        </w:rPr>
+        <w:t>U</w:t>
+      </w:r>
+      <w:r>
+        <w:rPr>
+          <w:rFonts w:ascii="Times New Roman" w:hAnsi="Times New Roman" w:cs="Times New Roman"/>
+          <w:b/>
+          <w:sz w:val="24"/>
+          <w:szCs w:val="24"/>
+          <w:vertAlign w:val="superscript"/>
+        </w:rPr>
+        <w:t>T</w:t>
+      </w:r>
+      <w:r>
+        <w:rPr>
+          <w:rFonts w:ascii="Times New Roman" w:hAnsi="Times New Roman" w:cs="Times New Roman"/>
+          <w:b/>
+          <w:sz w:val="24"/>
+          <w:szCs w:val="24"/>
+        </w:rPr>
+        <w:t>U = I</w:t>
+      </w:r>
+    </w:p>
+    <w:p>
+      <w:pPr>
+        <w:rPr>
+          <w:rFonts w:ascii="Times New Roman" w:hAnsi="Times New Roman" w:cs="Times New Roman"/>
+          <w:sz w:val="24"/>
+          <w:szCs w:val="24"/>
+        </w:rPr>
+      </w:pPr>
+      <w:r>
+        <w:rPr>
+          <w:rFonts w:ascii="Times New Roman" w:hAnsi="Times New Roman" w:cs="Times New Roman"/>
+          <w:b/>
+          <w:sz w:val="24"/>
+          <w:szCs w:val="24"/>
+        </w:rPr>
+        <w:t>w</w:t>
+      </w:r>
+      <w:r>
+        <w:rPr>
+          <w:rFonts w:ascii="Times New Roman" w:hAnsi="Times New Roman" w:cs="Times New Roman"/>
+          <w:sz w:val="24"/>
+          <w:szCs w:val="24"/>
+          <w:vertAlign w:val="subscript"/>
+        </w:rPr>
+        <w:t>j</w:t>
+      </w:r>
+      <w:r>
+        <w:rPr>
+          <w:rFonts w:ascii="Times New Roman" w:hAnsi="Times New Roman" w:cs="Times New Roman"/>
+          <w:b/>
+          <w:sz w:val="24"/>
+          <w:szCs w:val="24"/>
+          <w:vertAlign w:val="superscript"/>
+        </w:rPr>
+        <w:t>T</w:t>
+      </w:r>
+      <w:r>
+        <w:rPr>
+          <w:rFonts w:ascii="Times New Roman" w:hAnsi="Times New Roman" w:cs="Times New Roman"/>
+          <w:sz w:val="24"/>
+          <w:szCs w:val="24"/>
+        </w:rPr>
+        <w:t xml:space="preserve"> = </w:t>
+      </w:r>
+      <w:r>
+        <w:rPr>
+          <w:rFonts w:ascii="Times New Roman" w:hAnsi="Times New Roman" w:cs="Times New Roman"/>
+          <w:b/>
+          <w:sz w:val="24"/>
+          <w:szCs w:val="24"/>
+        </w:rPr>
+        <w:t>v</w:t>
+      </w:r>
+      <w:r>
+        <w:rPr>
+          <w:rFonts w:ascii="Times New Roman" w:hAnsi="Times New Roman" w:cs="Times New Roman"/>
+          <w:sz w:val="24"/>
+          <w:szCs w:val="24"/>
+          <w:vertAlign w:val="subscript"/>
+        </w:rPr>
+        <w:t>j</w:t>
+      </w:r>
+      <w:r>
+        <w:rPr>
+          <w:rFonts w:ascii="Times New Roman" w:hAnsi="Times New Roman" w:cs="Times New Roman"/>
+          <w:b/>
+          <w:sz w:val="24"/>
+          <w:szCs w:val="24"/>
+          <w:vertAlign w:val="superscript"/>
+        </w:rPr>
+        <w:t>T</w:t>
+      </w:r>
+      <w:r>
+        <w:rPr>
+          <w:rFonts w:ascii="Times New Roman" w:hAnsi="Times New Roman" w:cs="Times New Roman"/>
+          <w:b/>
+          <w:sz w:val="24"/>
+          <w:szCs w:val="24"/>
+        </w:rPr>
+        <w:t>U</w:t>
+      </w:r>
+      <w:r>
+        <w:rPr>
+          <w:rFonts w:ascii="Times New Roman" w:hAnsi="Times New Roman" w:cs="Times New Roman"/>
+          <w:b/>
+          <w:sz w:val="24"/>
+          <w:szCs w:val="24"/>
+          <w:vertAlign w:val="superscript"/>
+        </w:rPr>
+        <w:t>T</w:t>
+      </w:r>
+    </w:p>
+    <w:p>
+      <w:pPr>
+        <w:rPr>
+          <w:rFonts w:ascii="Times New Roman" w:hAnsi="Times New Roman" w:cs="Times New Roman"/>
+          <w:b/>
+          <w:sz w:val="24"/>
+          <w:szCs w:val="24"/>
+        </w:rPr>
+      </w:pPr>
+      <w:r>
+        <w:rPr>
+          <w:rFonts w:ascii="Times New Roman" w:hAnsi="Times New Roman" w:cs="Times New Roman"/>
+          <w:sz w:val="24"/>
+          <w:szCs w:val="24"/>
+        </w:rPr>
+        <w:t xml:space="preserve"> </w:t>
+      </w:r>
+      <w:r>
+        <w:rPr>
+          <w:rFonts w:ascii="Times New Roman" w:hAnsi="Times New Roman" w:cs="Times New Roman"/>
+          <w:b/>
+          <w:sz w:val="24"/>
+          <w:szCs w:val="24"/>
+        </w:rPr>
+        <w:t>w</w:t>
+      </w:r>
+      <w:r>
+        <w:rPr>
+          <w:rFonts w:ascii="Times New Roman" w:hAnsi="Times New Roman" w:cs="Times New Roman"/>
+          <w:i/>
+          <w:sz w:val="24"/>
+          <w:szCs w:val="24"/>
+          <w:vertAlign w:val="subscript"/>
+        </w:rPr>
+        <w:t>j</w:t>
+      </w:r>
+      <w:r>
+        <w:rPr>
+          <w:rFonts w:ascii="Times New Roman" w:hAnsi="Times New Roman" w:cs="Times New Roman"/>
+          <w:b/>
+          <w:sz w:val="24"/>
+          <w:szCs w:val="24"/>
+          <w:vertAlign w:val="superscript"/>
+        </w:rPr>
+        <w:t>T</w:t>
+      </w:r>
+      <w:r>
+        <w:rPr>
+          <w:rFonts w:ascii="Times New Roman" w:hAnsi="Times New Roman" w:cs="Times New Roman"/>
+          <w:b/>
+          <w:sz w:val="24"/>
+          <w:szCs w:val="24"/>
+        </w:rPr>
+        <w:t xml:space="preserve"> </w:t>
+      </w:r>
+      <w:r>
+        <w:rPr>
+          <w:rFonts w:ascii="Times New Roman" w:hAnsi="Times New Roman" w:cs="Times New Roman"/>
+          <w:b/>
+          <w:sz w:val="24"/>
+          <w:szCs w:val="24"/>
+        </w:rPr>
+        <w:t>w</w:t>
+      </w:r>
+      <w:r>
+        <w:rPr>
+          <w:rFonts w:ascii="Times New Roman" w:hAnsi="Times New Roman" w:cs="Times New Roman"/>
+          <w:i/>
+          <w:sz w:val="24"/>
+          <w:szCs w:val="24"/>
+          <w:vertAlign w:val="subscript"/>
+        </w:rPr>
+        <w:t>i</w:t>
+      </w:r>
+      <w:r>
+        <w:rPr>
+          <w:rFonts w:ascii="Times New Roman" w:hAnsi="Times New Roman" w:cs="Times New Roman"/>
+          <w:sz w:val="24"/>
+          <w:szCs w:val="24"/>
+          <w:vertAlign w:val="superscript"/>
+        </w:rPr>
+        <w:t xml:space="preserve"> </w:t>
+      </w:r>
+      <w:r>
+        <w:rPr>
+          <w:rFonts w:ascii="Times New Roman" w:hAnsi="Times New Roman" w:cs="Times New Roman"/>
+          <w:sz w:val="24"/>
+          <w:szCs w:val="24"/>
+        </w:rPr>
+        <w:t xml:space="preserve">= </w:t>
+      </w:r>
+      <w:r>
+        <w:rPr>
+          <w:rFonts w:ascii="Times New Roman" w:hAnsi="Times New Roman" w:cs="Times New Roman"/>
+          <w:b/>
+          <w:sz w:val="24"/>
+          <w:szCs w:val="24"/>
+        </w:rPr>
+        <w:t>v</w:t>
+      </w:r>
+      <w:r>
+        <w:rPr>
+          <w:rFonts w:ascii="Times New Roman" w:hAnsi="Times New Roman" w:cs="Times New Roman"/>
+          <w:sz w:val="24"/>
+          <w:szCs w:val="24"/>
+          <w:vertAlign w:val="subscript"/>
+        </w:rPr>
+        <w:t>j</w:t>
+      </w:r>
+      <w:r>
+        <w:rPr>
+          <w:rFonts w:ascii="Times New Roman" w:hAnsi="Times New Roman" w:cs="Times New Roman"/>
+          <w:b/>
+          <w:sz w:val="24"/>
+          <w:szCs w:val="24"/>
+          <w:vertAlign w:val="superscript"/>
+        </w:rPr>
+        <w:t>T</w:t>
+      </w:r>
+      <w:r>
+        <w:rPr>
+          <w:rFonts w:ascii="Times New Roman" w:hAnsi="Times New Roman" w:cs="Times New Roman"/>
+          <w:b/>
+          <w:sz w:val="24"/>
+          <w:szCs w:val="24"/>
+        </w:rPr>
+        <w:t>U</w:t>
+      </w:r>
+      <w:r>
+        <w:rPr>
+          <w:rFonts w:ascii="Times New Roman" w:hAnsi="Times New Roman" w:cs="Times New Roman"/>
+          <w:b/>
+          <w:sz w:val="24"/>
+          <w:szCs w:val="24"/>
+          <w:vertAlign w:val="superscript"/>
+        </w:rPr>
+        <w:t>T</w:t>
+      </w:r>
+      <w:r>
+        <w:rPr>
+          <w:rFonts w:ascii="Times New Roman" w:hAnsi="Times New Roman" w:cs="Times New Roman"/>
+          <w:b/>
+          <w:sz w:val="24"/>
+          <w:szCs w:val="24"/>
+        </w:rPr>
+        <w:t xml:space="preserve"> </w:t>
+      </w:r>
+      <w:r>
+        <w:rPr>
+          <w:rFonts w:ascii="Times New Roman" w:hAnsi="Times New Roman" w:cs="Times New Roman"/>
+          <w:b/>
+          <w:sz w:val="24"/>
+          <w:szCs w:val="24"/>
+        </w:rPr>
+        <w:t>U v</w:t>
+      </w:r>
+      <w:r>
+        <w:rPr>
+          <w:rFonts w:ascii="Times New Roman" w:hAnsi="Times New Roman" w:cs="Times New Roman"/>
+          <w:i/>
+          <w:sz w:val="24"/>
+          <w:szCs w:val="24"/>
+          <w:vertAlign w:val="subscript"/>
+        </w:rPr>
+        <w:t>i</w:t>
+      </w:r>
+      <w:r>
+        <w:rPr>
+          <w:rFonts w:ascii="Times New Roman" w:hAnsi="Times New Roman" w:cs="Times New Roman"/>
+          <w:sz w:val="24"/>
+          <w:szCs w:val="24"/>
+        </w:rPr>
+        <w:t xml:space="preserve"> = </w:t>
+      </w:r>
+      <w:r>
+        <w:rPr>
+          <w:rFonts w:ascii="Times New Roman" w:hAnsi="Times New Roman" w:cs="Times New Roman"/>
+          <w:b/>
+          <w:sz w:val="24"/>
+          <w:szCs w:val="24"/>
+        </w:rPr>
+        <w:t>v</w:t>
+      </w:r>
+      <w:r>
+        <w:rPr>
+          <w:rFonts w:ascii="Times New Roman" w:hAnsi="Times New Roman" w:cs="Times New Roman"/>
+          <w:sz w:val="24"/>
+          <w:szCs w:val="24"/>
+          <w:vertAlign w:val="subscript"/>
+        </w:rPr>
+        <w:t>j</w:t>
+      </w:r>
+      <w:r>
+        <w:rPr>
+          <w:rFonts w:ascii="Times New Roman" w:hAnsi="Times New Roman" w:cs="Times New Roman"/>
+          <w:b/>
+          <w:sz w:val="24"/>
+          <w:szCs w:val="24"/>
+          <w:vertAlign w:val="superscript"/>
+        </w:rPr>
+        <w:t xml:space="preserve">T </w:t>
+      </w:r>
+      <w:r>
+        <w:rPr>
+          <w:rFonts w:ascii="Times New Roman" w:hAnsi="Times New Roman" w:cs="Times New Roman"/>
+          <w:b/>
+          <w:sz w:val="24"/>
+          <w:szCs w:val="24"/>
+        </w:rPr>
+        <w:t>I v</w:t>
+      </w:r>
+      <w:r>
+        <w:rPr>
+          <w:rFonts w:ascii="Times New Roman" w:hAnsi="Times New Roman" w:cs="Times New Roman"/>
+          <w:i/>
+          <w:sz w:val="24"/>
+          <w:szCs w:val="24"/>
+          <w:vertAlign w:val="subscript"/>
+        </w:rPr>
+        <w:t>i</w:t>
+      </w:r>
+      <w:r>
+        <w:rPr>
+          <w:rFonts w:ascii="Times New Roman" w:hAnsi="Times New Roman" w:cs="Times New Roman"/>
+          <w:sz w:val="24"/>
+          <w:szCs w:val="24"/>
+        </w:rPr>
+        <w:t xml:space="preserve"> = </w:t>
+      </w:r>
+      <w:r>
+        <w:rPr>
+          <w:rFonts w:ascii="Times New Roman" w:hAnsi="Times New Roman" w:cs="Times New Roman"/>
+          <w:b/>
+          <w:sz w:val="24"/>
+          <w:szCs w:val="24"/>
+        </w:rPr>
+        <w:t>v</w:t>
+      </w:r>
+      <w:r>
+        <w:rPr>
+          <w:rFonts w:ascii="Times New Roman" w:hAnsi="Times New Roman" w:cs="Times New Roman"/>
+          <w:sz w:val="24"/>
+          <w:szCs w:val="24"/>
+          <w:vertAlign w:val="subscript"/>
+        </w:rPr>
+        <w:t>j</w:t>
+      </w:r>
+      <w:r>
+        <w:rPr>
+          <w:rFonts w:ascii="Times New Roman" w:hAnsi="Times New Roman" w:cs="Times New Roman"/>
+          <w:b/>
+          <w:sz w:val="24"/>
+          <w:szCs w:val="24"/>
+          <w:vertAlign w:val="superscript"/>
+        </w:rPr>
+        <w:t xml:space="preserve">T </w:t>
+      </w:r>
+      <w:r>
+        <w:rPr>
+          <w:rFonts w:ascii="Times New Roman" w:hAnsi="Times New Roman" w:cs="Times New Roman"/>
+          <w:b/>
+          <w:sz w:val="24"/>
+          <w:szCs w:val="24"/>
+        </w:rPr>
+        <w:t xml:space="preserve"> v</w:t>
+      </w:r>
+      <w:r>
+        <w:rPr>
+          <w:rFonts w:ascii="Times New Roman" w:hAnsi="Times New Roman" w:cs="Times New Roman"/>
+          <w:i/>
+          <w:sz w:val="24"/>
+          <w:szCs w:val="24"/>
+          <w:vertAlign w:val="subscript"/>
+        </w:rPr>
+        <w:t>i</w:t>
+      </w:r>
+      <w:r>
+        <w:rPr>
+          <w:rFonts w:ascii="Times New Roman" w:hAnsi="Times New Roman" w:cs="Times New Roman"/>
+          <w:sz w:val="24"/>
+          <w:szCs w:val="24"/>
+        </w:rPr>
+        <w:t xml:space="preserve"> = </w:t>
+      </w:r>
+      <w:r>
+        <w:rPr>
+          <w:rFonts w:ascii="Times New Roman" w:hAnsi="Times New Roman" w:cs="Times New Roman"/>
+          <w:i/>
+          <w:sz w:val="24"/>
+          <w:szCs w:val="24"/>
+        </w:rPr>
+        <w:t>δ</w:t>
+      </w:r>
+      <w:r>
+        <w:rPr>
+          <w:rFonts w:ascii="Times New Roman" w:hAnsi="Times New Roman" w:cs="Times New Roman"/>
+          <w:i/>
+          <w:sz w:val="24"/>
+          <w:szCs w:val="24"/>
+        </w:rPr>
+        <w:t xml:space="preserve"> </w:t>
+      </w:r>
+      <w:r>
+        <w:rPr>
+          <w:rFonts w:ascii="Times New Roman" w:hAnsi="Times New Roman" w:cs="Times New Roman"/>
+          <w:i/>
+          <w:sz w:val="24"/>
+          <w:szCs w:val="24"/>
+          <w:vertAlign w:val="subscript"/>
+        </w:rPr>
+        <w:t>i j</w:t>
+      </w:r>
+    </w:p>
+    <w:p>
+      <w:pPr>
+        <w:rPr>
+          <w:rFonts w:ascii="Times New Roman" w:eastAsiaTheme="minorEastAsia" w:hAnsi="Times New Roman" w:cs="Times New Roman"/>
+          <w:sz w:val="24"/>
+          <w:szCs w:val="32"/>
+        </w:rPr>
+      </w:pPr>
+    </w:p>
+    <w:p>
+      <w:pPr>
+        <w:rPr>
+          <w:rFonts w:ascii="Times New Roman" w:eastAsiaTheme="minorEastAsia" w:hAnsi="Times New Roman" w:cs="Times New Roman"/>
+          <w:sz w:val="28"/>
+          <w:szCs w:val="32"/>
+        </w:rPr>
+      </w:pPr>
+      <w:r>
+        <w:rPr>
+          <w:rFonts w:ascii="Times New Roman" w:eastAsiaTheme="minorEastAsia" w:hAnsi="Times New Roman" w:cs="Times New Roman"/>
+          <w:sz w:val="28"/>
+          <w:szCs w:val="32"/>
+        </w:rPr>
+        <w:t>Methods</w:t>
+      </w:r>
+    </w:p>
+    <w:p>
+      <w:pPr>
+        <w:rPr>
+          <w:rFonts w:ascii="Times New Roman" w:eastAsiaTheme="minorEastAsia" w:hAnsi="Times New Roman" w:cs="Times New Roman"/>
+          <w:sz w:val="24"/>
+          <w:szCs w:val="32"/>
+        </w:rPr>
+      </w:pPr>
       <w:r>
         <w:rPr>
           <w:rFonts w:ascii="Times New Roman" w:eastAsiaTheme="minorEastAsia" w:hAnsi="Times New Roman" w:cs="Times New Roman"/>
@@ -2108,25 +2896,7 @@
           <w:sz w:val="24"/>
           <w:szCs w:val="32"/>
         </w:rPr>
-        <w:t>at index (</w:t>
-      </w:r>
-      <w:proofErr w:type="spellStart"/>
-      <w:r>
-        <w:rPr>
-          <w:rFonts w:ascii="Times New Roman" w:eastAsiaTheme="minorEastAsia" w:hAnsi="Times New Roman" w:cs="Times New Roman"/>
-          <w:sz w:val="24"/>
-          <w:szCs w:val="32"/>
-        </w:rPr>
-        <w:t>k,l</w:t>
-      </w:r>
-      <w:proofErr w:type="spellEnd"/>
-      <w:r>
-        <w:rPr>
-          <w:rFonts w:ascii="Times New Roman" w:eastAsiaTheme="minorEastAsia" w:hAnsi="Times New Roman" w:cs="Times New Roman"/>
-          <w:sz w:val="24"/>
-          <w:szCs w:val="32"/>
-        </w:rPr>
-        <w:t>)</w:t>
+        <w:t>at index (k,l)</w:t>
       </w:r>
       <w:r>
         <w:rPr>
@@ -2231,7 +3001,6 @@
           <w:sz w:val="24"/>
           <w:szCs w:val="32"/>
         </w:rPr>
-        <w:lastRenderedPageBreak/>
         <w:t xml:space="preserve">where </w:t>
       </w:r>
       <w:r>
@@ -2293,133 +3062,7 @@
           <w:sz w:val="24"/>
           <w:szCs w:val="32"/>
         </w:rPr>
-        <w:t xml:space="preserve">with 1’s along the diagonal, </w:t>
-      </w:r>
-      <w:proofErr w:type="spellStart"/>
-      <w:r>
-        <w:rPr>
-          <w:rFonts w:ascii="Times New Roman" w:eastAsiaTheme="minorEastAsia" w:hAnsi="Times New Roman" w:cs="Times New Roman"/>
-          <w:sz w:val="24"/>
-          <w:szCs w:val="32"/>
-        </w:rPr>
-        <w:t>cosθ</w:t>
-      </w:r>
-      <w:proofErr w:type="spellEnd"/>
-      <w:r>
-        <w:rPr>
-          <w:rFonts w:ascii="Times New Roman" w:eastAsiaTheme="minorEastAsia" w:hAnsi="Times New Roman" w:cs="Times New Roman"/>
-          <w:sz w:val="24"/>
-          <w:szCs w:val="32"/>
-        </w:rPr>
-        <w:t xml:space="preserve"> at position (</w:t>
-      </w:r>
-      <w:proofErr w:type="spellStart"/>
-      <w:r>
-        <w:rPr>
-          <w:rFonts w:ascii="Times New Roman" w:eastAsiaTheme="minorEastAsia" w:hAnsi="Times New Roman" w:cs="Times New Roman"/>
-          <w:sz w:val="24"/>
-          <w:szCs w:val="32"/>
-        </w:rPr>
-        <w:t>k,k</w:t>
-      </w:r>
-      <w:proofErr w:type="spellEnd"/>
-      <w:r>
-        <w:rPr>
-          <w:rFonts w:ascii="Times New Roman" w:eastAsiaTheme="minorEastAsia" w:hAnsi="Times New Roman" w:cs="Times New Roman"/>
-          <w:sz w:val="24"/>
-          <w:szCs w:val="32"/>
-        </w:rPr>
-        <w:t>) and (</w:t>
-      </w:r>
-      <w:proofErr w:type="spellStart"/>
-      <w:r>
-        <w:rPr>
-          <w:rFonts w:ascii="Times New Roman" w:eastAsiaTheme="minorEastAsia" w:hAnsi="Times New Roman" w:cs="Times New Roman"/>
-          <w:sz w:val="24"/>
-          <w:szCs w:val="32"/>
-        </w:rPr>
-        <w:t>l,l</w:t>
-      </w:r>
-      <w:proofErr w:type="spellEnd"/>
-      <w:r>
-        <w:rPr>
-          <w:rFonts w:ascii="Times New Roman" w:eastAsiaTheme="minorEastAsia" w:hAnsi="Times New Roman" w:cs="Times New Roman"/>
-          <w:sz w:val="24"/>
-          <w:szCs w:val="32"/>
-        </w:rPr>
-        <w:t xml:space="preserve">) and </w:t>
-      </w:r>
-      <w:proofErr w:type="spellStart"/>
-      <w:r>
-        <w:rPr>
-          <w:rFonts w:ascii="Times New Roman" w:eastAsiaTheme="minorEastAsia" w:hAnsi="Times New Roman" w:cs="Times New Roman"/>
-          <w:sz w:val="24"/>
-          <w:szCs w:val="32"/>
-        </w:rPr>
-        <w:t>sinθ</w:t>
-      </w:r>
-      <w:proofErr w:type="spellEnd"/>
-      <w:r>
-        <w:rPr>
-          <w:rFonts w:ascii="Times New Roman" w:eastAsiaTheme="minorEastAsia" w:hAnsi="Times New Roman" w:cs="Times New Roman"/>
-          <w:sz w:val="24"/>
-          <w:szCs w:val="32"/>
-        </w:rPr>
-        <w:t xml:space="preserve"> and -</w:t>
-      </w:r>
-      <w:proofErr w:type="spellStart"/>
-      <w:r>
-        <w:rPr>
-          <w:rFonts w:ascii="Times New Roman" w:eastAsiaTheme="minorEastAsia" w:hAnsi="Times New Roman" w:cs="Times New Roman"/>
-          <w:sz w:val="24"/>
-          <w:szCs w:val="32"/>
-        </w:rPr>
-        <w:t>sinθ</w:t>
-      </w:r>
-      <w:proofErr w:type="spellEnd"/>
-      <w:r>
-        <w:rPr>
-          <w:rFonts w:ascii="Times New Roman" w:eastAsiaTheme="minorEastAsia" w:hAnsi="Times New Roman" w:cs="Times New Roman"/>
-          <w:sz w:val="24"/>
-          <w:szCs w:val="32"/>
-        </w:rPr>
-        <w:t xml:space="preserve"> at positions (</w:t>
-      </w:r>
-      <w:proofErr w:type="spellStart"/>
-      <w:r>
-        <w:rPr>
-          <w:rFonts w:ascii="Times New Roman" w:eastAsiaTheme="minorEastAsia" w:hAnsi="Times New Roman" w:cs="Times New Roman"/>
-          <w:sz w:val="24"/>
-          <w:szCs w:val="32"/>
-        </w:rPr>
-        <w:t>k,l</w:t>
-      </w:r>
-      <w:proofErr w:type="spellEnd"/>
-      <w:r>
-        <w:rPr>
-          <w:rFonts w:ascii="Times New Roman" w:eastAsiaTheme="minorEastAsia" w:hAnsi="Times New Roman" w:cs="Times New Roman"/>
-          <w:sz w:val="24"/>
-          <w:szCs w:val="32"/>
-        </w:rPr>
-        <w:t>) and (</w:t>
-      </w:r>
-      <w:proofErr w:type="spellStart"/>
-      <w:r>
-        <w:rPr>
-          <w:rFonts w:ascii="Times New Roman" w:eastAsiaTheme="minorEastAsia" w:hAnsi="Times New Roman" w:cs="Times New Roman"/>
-          <w:sz w:val="24"/>
-          <w:szCs w:val="32"/>
-        </w:rPr>
-        <w:t>l,k</w:t>
-      </w:r>
-      <w:proofErr w:type="spellEnd"/>
-      <w:r>
-        <w:rPr>
-          <w:rFonts w:ascii="Times New Roman" w:eastAsiaTheme="minorEastAsia" w:hAnsi="Times New Roman" w:cs="Times New Roman"/>
-          <w:sz w:val="24"/>
-          <w:szCs w:val="32"/>
-        </w:rPr>
-        <w:t>) respectively</w:t>
+        <w:t>with 1’s along the diagonal, cosθ at position (k,k) and (l,l) and sinθ and -sinθ at positions (k,l) and (l,k) respectively</w:t>
       </w:r>
       <w:r>
         <w:rPr>
@@ -2463,7 +3106,6 @@
           <w:szCs w:val="32"/>
         </w:rPr>
       </w:pPr>
-      <w:proofErr w:type="spellStart"/>
       <w:r>
         <w:rPr>
           <w:rFonts w:ascii="Times New Roman" w:eastAsiaTheme="minorEastAsia" w:hAnsi="Times New Roman" w:cs="Times New Roman"/>
@@ -2481,7 +3123,6 @@
         </w:rPr>
         <w:t>ii</w:t>
       </w:r>
-      <w:proofErr w:type="spellEnd"/>
       <w:r>
         <w:rPr>
           <w:rFonts w:ascii="Times New Roman" w:eastAsiaTheme="minorEastAsia" w:hAnsi="Times New Roman" w:cs="Times New Roman"/>
@@ -2505,36 +3146,8 @@
           <w:sz w:val="24"/>
           <w:szCs w:val="32"/>
         </w:rPr>
-        <w:t xml:space="preserve">, </w:t>
-      </w:r>
-      <w:proofErr w:type="spellStart"/>
-      <w:r>
-        <w:rPr>
-          <w:rFonts w:ascii="Times New Roman" w:eastAsiaTheme="minorEastAsia" w:hAnsi="Times New Roman" w:cs="Times New Roman"/>
-          <w:sz w:val="24"/>
-          <w:szCs w:val="32"/>
-        </w:rPr>
-        <w:t>i≠k</w:t>
-      </w:r>
-      <w:proofErr w:type="spellEnd"/>
-      <w:r>
-        <w:rPr>
-          <w:rFonts w:ascii="Times New Roman" w:eastAsiaTheme="minorEastAsia" w:hAnsi="Times New Roman" w:cs="Times New Roman"/>
-          <w:sz w:val="24"/>
-          <w:szCs w:val="32"/>
-        </w:rPr>
-        <w:t xml:space="preserve">, </w:t>
-      </w:r>
-      <w:proofErr w:type="spellStart"/>
-      <w:r>
-        <w:rPr>
-          <w:rFonts w:ascii="Times New Roman" w:eastAsiaTheme="minorEastAsia" w:hAnsi="Times New Roman" w:cs="Times New Roman"/>
-          <w:sz w:val="24"/>
-          <w:szCs w:val="32"/>
-        </w:rPr>
-        <w:t>i≠l</w:t>
-      </w:r>
-      <w:proofErr w:type="spellEnd"/>
+        <w:t>, i≠k, i≠l</w:t>
+      </w:r>
     </w:p>
     <w:p>
       <w:pPr>
@@ -2544,7 +3157,6 @@
           <w:szCs w:val="32"/>
         </w:rPr>
       </w:pPr>
-      <w:proofErr w:type="spellStart"/>
       <w:r>
         <w:rPr>
           <w:rFonts w:ascii="Times New Roman" w:eastAsiaTheme="minorEastAsia" w:hAnsi="Times New Roman" w:cs="Times New Roman"/>
@@ -2562,23 +3174,13 @@
         </w:rPr>
         <w:t>ik</w:t>
       </w:r>
-      <w:proofErr w:type="spellEnd"/>
-      <w:r>
-        <w:rPr>
-          <w:rFonts w:ascii="Times New Roman" w:eastAsiaTheme="minorEastAsia" w:hAnsi="Times New Roman" w:cs="Times New Roman"/>
-          <w:sz w:val="24"/>
-          <w:szCs w:val="32"/>
-        </w:rPr>
-        <w:t>=</w:t>
-      </w:r>
-      <w:proofErr w:type="spellStart"/>
-      <w:r>
-        <w:rPr>
-          <w:rFonts w:ascii="Times New Roman" w:eastAsiaTheme="minorEastAsia" w:hAnsi="Times New Roman" w:cs="Times New Roman"/>
-          <w:sz w:val="24"/>
-          <w:szCs w:val="32"/>
-        </w:rPr>
-        <w:t>m</w:t>
+      <w:r>
+        <w:rPr>
+          <w:rFonts w:ascii="Times New Roman" w:eastAsiaTheme="minorEastAsia" w:hAnsi="Times New Roman" w:cs="Times New Roman"/>
+          <w:sz w:val="24"/>
+          <w:szCs w:val="32"/>
+        </w:rPr>
+        <w:t>=m</w:t>
       </w:r>
       <w:r>
         <w:rPr>
@@ -2589,32 +3191,13 @@
         </w:rPr>
         <w:t>ik</w:t>
       </w:r>
-      <w:proofErr w:type="spellEnd"/>
-      <w:r>
-        <w:rPr>
-          <w:rFonts w:ascii="Times New Roman" w:eastAsiaTheme="minorEastAsia" w:hAnsi="Times New Roman" w:cs="Times New Roman"/>
-          <w:sz w:val="24"/>
-          <w:szCs w:val="32"/>
-        </w:rPr>
-        <w:t>*</w:t>
-      </w:r>
-      <w:proofErr w:type="spellStart"/>
-      <w:r>
-        <w:rPr>
-          <w:rFonts w:ascii="Times New Roman" w:eastAsiaTheme="minorEastAsia" w:hAnsi="Times New Roman" w:cs="Times New Roman"/>
-          <w:sz w:val="24"/>
-          <w:szCs w:val="32"/>
-        </w:rPr>
-        <w:t>cosθ</w:t>
-      </w:r>
-      <w:proofErr w:type="spellEnd"/>
-      <w:r>
-        <w:rPr>
-          <w:rFonts w:ascii="Times New Roman" w:eastAsiaTheme="minorEastAsia" w:hAnsi="Times New Roman" w:cs="Times New Roman"/>
-          <w:sz w:val="24"/>
-          <w:szCs w:val="32"/>
-        </w:rPr>
-        <w:t xml:space="preserve"> - m</w:t>
+      <w:r>
+        <w:rPr>
+          <w:rFonts w:ascii="Times New Roman" w:eastAsiaTheme="minorEastAsia" w:hAnsi="Times New Roman" w:cs="Times New Roman"/>
+          <w:sz w:val="24"/>
+          <w:szCs w:val="32"/>
+        </w:rPr>
+        <w:t>*cosθ - m</w:t>
       </w:r>
       <w:r>
         <w:rPr>
@@ -2631,54 +3214,8 @@
           <w:sz w:val="24"/>
           <w:szCs w:val="32"/>
         </w:rPr>
-        <w:t>*</w:t>
-      </w:r>
-      <w:proofErr w:type="spellStart"/>
-      <w:r>
-        <w:rPr>
-          <w:rFonts w:ascii="Times New Roman" w:eastAsiaTheme="minorEastAsia" w:hAnsi="Times New Roman" w:cs="Times New Roman"/>
-          <w:sz w:val="24"/>
-          <w:szCs w:val="32"/>
-        </w:rPr>
-        <w:t>sinθ</w:t>
-      </w:r>
-      <w:proofErr w:type="spellEnd"/>
-      <w:r>
-        <w:rPr>
-          <w:rFonts w:ascii="Times New Roman" w:eastAsiaTheme="minorEastAsia" w:hAnsi="Times New Roman" w:cs="Times New Roman"/>
-          <w:sz w:val="24"/>
-          <w:szCs w:val="32"/>
-        </w:rPr>
-        <w:t xml:space="preserve">, </w:t>
-      </w:r>
-      <w:proofErr w:type="spellStart"/>
-      <w:r>
-        <w:rPr>
-          <w:rFonts w:ascii="Times New Roman" w:eastAsiaTheme="minorEastAsia" w:hAnsi="Times New Roman" w:cs="Times New Roman"/>
-          <w:sz w:val="24"/>
-          <w:szCs w:val="32"/>
-        </w:rPr>
-        <w:t>i≠k</w:t>
-      </w:r>
-      <w:proofErr w:type="spellEnd"/>
-      <w:r>
-        <w:rPr>
-          <w:rFonts w:ascii="Times New Roman" w:eastAsiaTheme="minorEastAsia" w:hAnsi="Times New Roman" w:cs="Times New Roman"/>
-          <w:sz w:val="24"/>
-          <w:szCs w:val="32"/>
-        </w:rPr>
-        <w:t xml:space="preserve">, </w:t>
-      </w:r>
-      <w:proofErr w:type="spellStart"/>
-      <w:r>
-        <w:rPr>
-          <w:rFonts w:ascii="Times New Roman" w:eastAsiaTheme="minorEastAsia" w:hAnsi="Times New Roman" w:cs="Times New Roman"/>
-          <w:sz w:val="24"/>
-          <w:szCs w:val="32"/>
-        </w:rPr>
-        <w:t>i≠l</w:t>
-      </w:r>
-      <w:proofErr w:type="spellEnd"/>
+        <w:t>*sinθ, i≠k, i≠l</w:t>
+      </w:r>
     </w:p>
     <w:p>
       <w:pPr>
@@ -2688,7 +3225,6 @@
           <w:szCs w:val="32"/>
         </w:rPr>
       </w:pPr>
-      <w:proofErr w:type="spellStart"/>
       <w:r>
         <w:rPr>
           <w:rFonts w:ascii="Times New Roman" w:eastAsiaTheme="minorEastAsia" w:hAnsi="Times New Roman" w:cs="Times New Roman"/>
@@ -2706,7 +3242,6 @@
         </w:rPr>
         <w:t>il</w:t>
       </w:r>
-      <w:proofErr w:type="spellEnd"/>
       <w:r>
         <w:rPr>
           <w:rFonts w:ascii="Times New Roman" w:eastAsiaTheme="minorEastAsia" w:hAnsi="Times New Roman" w:cs="Times New Roman"/>
@@ -2730,34 +3265,7 @@
           <w:sz w:val="24"/>
           <w:szCs w:val="32"/>
         </w:rPr>
-        <w:t>*</w:t>
-      </w:r>
-      <w:proofErr w:type="spellStart"/>
-      <w:r>
-        <w:rPr>
-          <w:rFonts w:ascii="Times New Roman" w:eastAsiaTheme="minorEastAsia" w:hAnsi="Times New Roman" w:cs="Times New Roman"/>
-          <w:sz w:val="24"/>
-          <w:szCs w:val="32"/>
-        </w:rPr>
-        <w:t>cosθ</w:t>
-      </w:r>
-      <w:proofErr w:type="spellEnd"/>
-      <w:r>
-        <w:rPr>
-          <w:rFonts w:ascii="Times New Roman" w:eastAsiaTheme="minorEastAsia" w:hAnsi="Times New Roman" w:cs="Times New Roman"/>
-          <w:sz w:val="24"/>
-          <w:szCs w:val="32"/>
-        </w:rPr>
-        <w:t xml:space="preserve"> + </w:t>
-      </w:r>
-      <w:proofErr w:type="spellStart"/>
-      <w:r>
-        <w:rPr>
-          <w:rFonts w:ascii="Times New Roman" w:eastAsiaTheme="minorEastAsia" w:hAnsi="Times New Roman" w:cs="Times New Roman"/>
-          <w:sz w:val="24"/>
-          <w:szCs w:val="32"/>
-        </w:rPr>
-        <w:t>m</w:t>
+        <w:t>*cosθ + m</w:t>
       </w:r>
       <w:r>
         <w:rPr>
@@ -2768,61 +3276,14 @@
         </w:rPr>
         <w:t>ik</w:t>
       </w:r>
-      <w:proofErr w:type="spellEnd"/>
-      <w:r>
-        <w:rPr>
-          <w:rFonts w:ascii="Times New Roman" w:eastAsiaTheme="minorEastAsia" w:hAnsi="Times New Roman" w:cs="Times New Roman"/>
-          <w:sz w:val="24"/>
-          <w:szCs w:val="32"/>
-        </w:rPr>
-        <w:t>*</w:t>
-      </w:r>
-      <w:proofErr w:type="spellStart"/>
-      <w:r>
-        <w:rPr>
-          <w:rFonts w:ascii="Times New Roman" w:eastAsiaTheme="minorEastAsia" w:hAnsi="Times New Roman" w:cs="Times New Roman"/>
-          <w:sz w:val="24"/>
-          <w:szCs w:val="32"/>
-        </w:rPr>
-        <w:t>sinθ</w:t>
-      </w:r>
-      <w:proofErr w:type="spellEnd"/>
-      <w:r>
-        <w:rPr>
-          <w:rFonts w:ascii="Times New Roman" w:eastAsiaTheme="minorEastAsia" w:hAnsi="Times New Roman" w:cs="Times New Roman"/>
-          <w:sz w:val="24"/>
-          <w:szCs w:val="32"/>
-        </w:rPr>
-        <w:t xml:space="preserve">, </w:t>
-      </w:r>
-      <w:proofErr w:type="spellStart"/>
-      <w:r>
-        <w:rPr>
-          <w:rFonts w:ascii="Times New Roman" w:eastAsiaTheme="minorEastAsia" w:hAnsi="Times New Roman" w:cs="Times New Roman"/>
-          <w:sz w:val="24"/>
-          <w:szCs w:val="32"/>
-        </w:rPr>
-        <w:t>i≠k</w:t>
-      </w:r>
-      <w:proofErr w:type="spellEnd"/>
-      <w:r>
-        <w:rPr>
-          <w:rFonts w:ascii="Times New Roman" w:eastAsiaTheme="minorEastAsia" w:hAnsi="Times New Roman" w:cs="Times New Roman"/>
-          <w:sz w:val="24"/>
-          <w:szCs w:val="32"/>
-        </w:rPr>
-        <w:t xml:space="preserve">, </w:t>
-      </w:r>
-      <w:proofErr w:type="spellStart"/>
-      <w:r>
-        <w:rPr>
-          <w:rFonts w:ascii="Times New Roman" w:eastAsiaTheme="minorEastAsia" w:hAnsi="Times New Roman" w:cs="Times New Roman"/>
-          <w:sz w:val="24"/>
-          <w:szCs w:val="32"/>
-        </w:rPr>
-        <w:t>i≠l</w:t>
-      </w:r>
-      <w:proofErr w:type="spellEnd"/>
+      <w:r>
+        <w:rPr>
+          <w:rFonts w:ascii="Times New Roman" w:eastAsiaTheme="minorEastAsia" w:hAnsi="Times New Roman" w:cs="Times New Roman"/>
+          <w:sz w:val="24"/>
+          <w:szCs w:val="32"/>
+        </w:rPr>
+        <w:t>*sinθ, i≠k, i≠l</w:t>
+      </w:r>
     </w:p>
     <w:p>
       <w:pPr>
@@ -2832,7 +3293,6 @@
           <w:szCs w:val="32"/>
         </w:rPr>
       </w:pPr>
-      <w:proofErr w:type="spellStart"/>
       <w:r>
         <w:rPr>
           <w:rFonts w:ascii="Times New Roman" w:eastAsiaTheme="minorEastAsia" w:hAnsi="Times New Roman" w:cs="Times New Roman"/>
@@ -2850,23 +3310,13 @@
         </w:rPr>
         <w:t>kk</w:t>
       </w:r>
-      <w:proofErr w:type="spellEnd"/>
-      <w:r>
-        <w:rPr>
-          <w:rFonts w:ascii="Times New Roman" w:eastAsiaTheme="minorEastAsia" w:hAnsi="Times New Roman" w:cs="Times New Roman"/>
-          <w:sz w:val="24"/>
-          <w:szCs w:val="32"/>
-        </w:rPr>
-        <w:t>=</w:t>
-      </w:r>
-      <w:proofErr w:type="spellStart"/>
-      <w:r>
-        <w:rPr>
-          <w:rFonts w:ascii="Times New Roman" w:eastAsiaTheme="minorEastAsia" w:hAnsi="Times New Roman" w:cs="Times New Roman"/>
-          <w:sz w:val="24"/>
-          <w:szCs w:val="32"/>
-        </w:rPr>
-        <w:t>m</w:t>
+      <w:r>
+        <w:rPr>
+          <w:rFonts w:ascii="Times New Roman" w:eastAsiaTheme="minorEastAsia" w:hAnsi="Times New Roman" w:cs="Times New Roman"/>
+          <w:sz w:val="24"/>
+          <w:szCs w:val="32"/>
+        </w:rPr>
+        <w:t>=m</w:t>
       </w:r>
       <w:r>
         <w:rPr>
@@ -2877,7 +3327,6 @@
         </w:rPr>
         <w:t>kk</w:t>
       </w:r>
-      <w:proofErr w:type="spellEnd"/>
       <w:r>
         <w:rPr>
           <w:rFonts w:ascii="Times New Roman" w:eastAsiaTheme="minorEastAsia" w:hAnsi="Times New Roman" w:cs="Times New Roman"/>
@@ -2950,52 +3399,15 @@
           <w:sz w:val="24"/>
           <w:szCs w:val="32"/>
         </w:rPr>
-        <w:t>*</w:t>
-      </w:r>
-      <w:proofErr w:type="spellStart"/>
-      <w:r>
-        <w:rPr>
-          <w:rFonts w:ascii="Times New Roman" w:eastAsiaTheme="minorEastAsia" w:hAnsi="Times New Roman" w:cs="Times New Roman"/>
-          <w:sz w:val="24"/>
-          <w:szCs w:val="32"/>
-        </w:rPr>
-        <w:t>cosθ</w:t>
-      </w:r>
-      <w:proofErr w:type="spellEnd"/>
-      <w:r>
-        <w:rPr>
-          <w:rFonts w:ascii="Times New Roman" w:eastAsiaTheme="minorEastAsia" w:hAnsi="Times New Roman" w:cs="Times New Roman"/>
-          <w:sz w:val="24"/>
-          <w:szCs w:val="32"/>
-        </w:rPr>
-        <w:t>*</w:t>
-      </w:r>
-      <w:proofErr w:type="spellStart"/>
-      <w:r>
-        <w:rPr>
-          <w:rFonts w:ascii="Times New Roman" w:eastAsiaTheme="minorEastAsia" w:hAnsi="Times New Roman" w:cs="Times New Roman"/>
-          <w:sz w:val="24"/>
-          <w:szCs w:val="32"/>
-        </w:rPr>
-        <w:t>sinθ</w:t>
-      </w:r>
-      <w:proofErr w:type="spellEnd"/>
-      <w:r>
-        <w:rPr>
-          <w:rFonts w:ascii="Times New Roman" w:eastAsiaTheme="minorEastAsia" w:hAnsi="Times New Roman" w:cs="Times New Roman"/>
-          <w:sz w:val="24"/>
-          <w:szCs w:val="32"/>
-        </w:rPr>
-        <w:t xml:space="preserve"> + </w:t>
-      </w:r>
-      <w:proofErr w:type="spellStart"/>
-      <w:r>
-        <w:rPr>
-          <w:rFonts w:ascii="Times New Roman" w:eastAsiaTheme="minorEastAsia" w:hAnsi="Times New Roman" w:cs="Times New Roman"/>
-          <w:sz w:val="24"/>
-          <w:szCs w:val="32"/>
-        </w:rPr>
-        <w:t>m</w:t>
+        <w:t>*cosθ*sinθ</w:t>
+      </w:r>
+      <w:r>
+        <w:rPr>
+          <w:rFonts w:ascii="Times New Roman" w:eastAsiaTheme="minorEastAsia" w:hAnsi="Times New Roman" w:cs="Times New Roman"/>
+          <w:sz w:val="24"/>
+          <w:szCs w:val="32"/>
+        </w:rPr>
+        <w:t xml:space="preserve"> + m</w:t>
       </w:r>
       <w:r>
         <w:rPr>
@@ -3006,7 +3418,6 @@
         </w:rPr>
         <w:t>ll</w:t>
       </w:r>
-      <w:proofErr w:type="spellEnd"/>
       <w:r>
         <w:rPr>
           <w:rFonts w:ascii="Times New Roman" w:eastAsiaTheme="minorEastAsia" w:hAnsi="Times New Roman" w:cs="Times New Roman"/>
@@ -3049,7 +3460,6 @@
           <w:szCs w:val="32"/>
         </w:rPr>
       </w:pPr>
-      <w:proofErr w:type="spellStart"/>
       <w:r>
         <w:rPr>
           <w:rFonts w:ascii="Times New Roman" w:eastAsiaTheme="minorEastAsia" w:hAnsi="Times New Roman" w:cs="Times New Roman"/>
@@ -3067,23 +3477,13 @@
         </w:rPr>
         <w:t>ll</w:t>
       </w:r>
-      <w:proofErr w:type="spellEnd"/>
-      <w:r>
-        <w:rPr>
-          <w:rFonts w:ascii="Times New Roman" w:eastAsiaTheme="minorEastAsia" w:hAnsi="Times New Roman" w:cs="Times New Roman"/>
-          <w:sz w:val="24"/>
-          <w:szCs w:val="32"/>
-        </w:rPr>
-        <w:t>=</w:t>
-      </w:r>
-      <w:proofErr w:type="spellStart"/>
-      <w:r>
-        <w:rPr>
-          <w:rFonts w:ascii="Times New Roman" w:eastAsiaTheme="minorEastAsia" w:hAnsi="Times New Roman" w:cs="Times New Roman"/>
-          <w:sz w:val="24"/>
-          <w:szCs w:val="32"/>
-        </w:rPr>
-        <w:t>m</w:t>
+      <w:r>
+        <w:rPr>
+          <w:rFonts w:ascii="Times New Roman" w:eastAsiaTheme="minorEastAsia" w:hAnsi="Times New Roman" w:cs="Times New Roman"/>
+          <w:sz w:val="24"/>
+          <w:szCs w:val="32"/>
+        </w:rPr>
+        <w:t>=m</w:t>
       </w:r>
       <w:r>
         <w:rPr>
@@ -3094,7 +3494,6 @@
         </w:rPr>
         <w:t>ll</w:t>
       </w:r>
-      <w:proofErr w:type="spellEnd"/>
       <w:r>
         <w:rPr>
           <w:rFonts w:ascii="Times New Roman" w:eastAsiaTheme="minorEastAsia" w:hAnsi="Times New Roman" w:cs="Times New Roman"/>
@@ -3135,52 +3534,7 @@
           <w:sz w:val="24"/>
           <w:szCs w:val="32"/>
         </w:rPr>
-        <w:t>*</w:t>
-      </w:r>
-      <w:proofErr w:type="spellStart"/>
-      <w:r>
-        <w:rPr>
-          <w:rFonts w:ascii="Times New Roman" w:eastAsiaTheme="minorEastAsia" w:hAnsi="Times New Roman" w:cs="Times New Roman"/>
-          <w:sz w:val="24"/>
-          <w:szCs w:val="32"/>
-        </w:rPr>
-        <w:t>cosθ</w:t>
-      </w:r>
-      <w:proofErr w:type="spellEnd"/>
-      <w:r>
-        <w:rPr>
-          <w:rFonts w:ascii="Times New Roman" w:eastAsiaTheme="minorEastAsia" w:hAnsi="Times New Roman" w:cs="Times New Roman"/>
-          <w:sz w:val="24"/>
-          <w:szCs w:val="32"/>
-        </w:rPr>
-        <w:t>*</w:t>
-      </w:r>
-      <w:proofErr w:type="spellStart"/>
-      <w:r>
-        <w:rPr>
-          <w:rFonts w:ascii="Times New Roman" w:eastAsiaTheme="minorEastAsia" w:hAnsi="Times New Roman" w:cs="Times New Roman"/>
-          <w:sz w:val="24"/>
-          <w:szCs w:val="32"/>
-        </w:rPr>
-        <w:t>sinθ</w:t>
-      </w:r>
-      <w:proofErr w:type="spellEnd"/>
-      <w:r>
-        <w:rPr>
-          <w:rFonts w:ascii="Times New Roman" w:eastAsiaTheme="minorEastAsia" w:hAnsi="Times New Roman" w:cs="Times New Roman"/>
-          <w:sz w:val="24"/>
-          <w:szCs w:val="32"/>
-        </w:rPr>
-        <w:t xml:space="preserve"> + </w:t>
-      </w:r>
-      <w:proofErr w:type="spellStart"/>
-      <w:r>
-        <w:rPr>
-          <w:rFonts w:ascii="Times New Roman" w:eastAsiaTheme="minorEastAsia" w:hAnsi="Times New Roman" w:cs="Times New Roman"/>
-          <w:sz w:val="24"/>
-          <w:szCs w:val="32"/>
-        </w:rPr>
-        <w:t>m</w:t>
+        <w:t>*cosθ*sinθ + m</w:t>
       </w:r>
       <w:r>
         <w:rPr>
@@ -3191,7 +3545,6 @@
         </w:rPr>
         <w:t>kk</w:t>
       </w:r>
-      <w:proofErr w:type="spellEnd"/>
       <w:r>
         <w:rPr>
           <w:rFonts w:ascii="Times New Roman" w:eastAsiaTheme="minorEastAsia" w:hAnsi="Times New Roman" w:cs="Times New Roman"/>
@@ -3234,7 +3587,6 @@
           <w:szCs w:val="32"/>
         </w:rPr>
       </w:pPr>
-      <w:proofErr w:type="spellStart"/>
       <w:r>
         <w:rPr>
           <w:rFonts w:ascii="Times New Roman" w:eastAsiaTheme="minorEastAsia" w:hAnsi="Times New Roman" w:cs="Times New Roman"/>
@@ -3252,23 +3604,13 @@
         </w:rPr>
         <w:t>kl</w:t>
       </w:r>
-      <w:proofErr w:type="spellEnd"/>
-      <w:r>
-        <w:rPr>
-          <w:rFonts w:ascii="Times New Roman" w:eastAsiaTheme="minorEastAsia" w:hAnsi="Times New Roman" w:cs="Times New Roman"/>
-          <w:sz w:val="24"/>
-          <w:szCs w:val="32"/>
-        </w:rPr>
-        <w:t>=(</w:t>
-      </w:r>
-      <w:proofErr w:type="spellStart"/>
-      <w:r>
-        <w:rPr>
-          <w:rFonts w:ascii="Times New Roman" w:eastAsiaTheme="minorEastAsia" w:hAnsi="Times New Roman" w:cs="Times New Roman"/>
-          <w:sz w:val="24"/>
-          <w:szCs w:val="32"/>
-        </w:rPr>
-        <w:t>m</w:t>
+      <w:r>
+        <w:rPr>
+          <w:rFonts w:ascii="Times New Roman" w:eastAsiaTheme="minorEastAsia" w:hAnsi="Times New Roman" w:cs="Times New Roman"/>
+          <w:sz w:val="24"/>
+          <w:szCs w:val="32"/>
+        </w:rPr>
+        <w:t>=(m</w:t>
       </w:r>
       <w:r>
         <w:rPr>
@@ -3279,23 +3621,13 @@
         </w:rPr>
         <w:t>kk</w:t>
       </w:r>
-      <w:proofErr w:type="spellEnd"/>
-      <w:r>
-        <w:rPr>
-          <w:rFonts w:ascii="Times New Roman" w:eastAsiaTheme="minorEastAsia" w:hAnsi="Times New Roman" w:cs="Times New Roman"/>
-          <w:sz w:val="24"/>
-          <w:szCs w:val="32"/>
-        </w:rPr>
-        <w:t xml:space="preserve"> – </w:t>
-      </w:r>
-      <w:proofErr w:type="spellStart"/>
-      <w:r>
-        <w:rPr>
-          <w:rFonts w:ascii="Times New Roman" w:eastAsiaTheme="minorEastAsia" w:hAnsi="Times New Roman" w:cs="Times New Roman"/>
-          <w:sz w:val="24"/>
-          <w:szCs w:val="32"/>
-        </w:rPr>
-        <w:t>m</w:t>
+      <w:r>
+        <w:rPr>
+          <w:rFonts w:ascii="Times New Roman" w:eastAsiaTheme="minorEastAsia" w:hAnsi="Times New Roman" w:cs="Times New Roman"/>
+          <w:sz w:val="24"/>
+          <w:szCs w:val="32"/>
+        </w:rPr>
+        <w:t xml:space="preserve"> – m</w:t>
       </w:r>
       <w:r>
         <w:rPr>
@@ -3306,7 +3638,6 @@
         </w:rPr>
         <w:t>ll</w:t>
       </w:r>
-      <w:proofErr w:type="spellEnd"/>
       <w:r>
         <w:rPr>
           <w:rFonts w:ascii="Times New Roman" w:eastAsiaTheme="minorEastAsia" w:hAnsi="Times New Roman" w:cs="Times New Roman"/>
@@ -3329,52 +3660,7 @@
           <w:sz w:val="24"/>
           <w:szCs w:val="32"/>
         </w:rPr>
-        <w:t>*</w:t>
-      </w:r>
-      <w:proofErr w:type="spellStart"/>
-      <w:r>
-        <w:rPr>
-          <w:rFonts w:ascii="Times New Roman" w:eastAsiaTheme="minorEastAsia" w:hAnsi="Times New Roman" w:cs="Times New Roman"/>
-          <w:sz w:val="24"/>
-          <w:szCs w:val="32"/>
-        </w:rPr>
-        <w:t>cosθ</w:t>
-      </w:r>
-      <w:proofErr w:type="spellEnd"/>
-      <w:r>
-        <w:rPr>
-          <w:rFonts w:ascii="Times New Roman" w:eastAsiaTheme="minorEastAsia" w:hAnsi="Times New Roman" w:cs="Times New Roman"/>
-          <w:sz w:val="24"/>
-          <w:szCs w:val="32"/>
-        </w:rPr>
-        <w:t>*</w:t>
-      </w:r>
-      <w:proofErr w:type="spellStart"/>
-      <w:r>
-        <w:rPr>
-          <w:rFonts w:ascii="Times New Roman" w:eastAsiaTheme="minorEastAsia" w:hAnsi="Times New Roman" w:cs="Times New Roman"/>
-          <w:sz w:val="24"/>
-          <w:szCs w:val="32"/>
-        </w:rPr>
-        <w:t>sinθ</w:t>
-      </w:r>
-      <w:proofErr w:type="spellEnd"/>
-      <w:r>
-        <w:rPr>
-          <w:rFonts w:ascii="Times New Roman" w:eastAsiaTheme="minorEastAsia" w:hAnsi="Times New Roman" w:cs="Times New Roman"/>
-          <w:sz w:val="24"/>
-          <w:szCs w:val="32"/>
-        </w:rPr>
-        <w:t xml:space="preserve"> + </w:t>
-      </w:r>
-      <w:proofErr w:type="spellStart"/>
-      <w:r>
-        <w:rPr>
-          <w:rFonts w:ascii="Times New Roman" w:eastAsiaTheme="minorEastAsia" w:hAnsi="Times New Roman" w:cs="Times New Roman"/>
-          <w:sz w:val="24"/>
-          <w:szCs w:val="32"/>
-        </w:rPr>
-        <w:t>m</w:t>
+        <w:t>*cosθ*sinθ + m</w:t>
       </w:r>
       <w:r>
         <w:rPr>
@@ -3385,7 +3671,6 @@
         </w:rPr>
         <w:t>kl</w:t>
       </w:r>
-      <w:proofErr w:type="spellEnd"/>
       <w:r>
         <w:rPr>
           <w:rFonts w:ascii="Times New Roman" w:eastAsiaTheme="minorEastAsia" w:hAnsi="Times New Roman" w:cs="Times New Roman"/>
@@ -3491,33 +3776,89 @@
           <w:sz w:val="24"/>
           <w:szCs w:val="32"/>
         </w:rPr>
+        <w:t xml:space="preserve"> b</w:t>
+      </w:r>
+      <w:r>
+        <w:rPr>
+          <w:rFonts w:ascii="Times New Roman" w:eastAsiaTheme="minorEastAsia" w:hAnsi="Times New Roman" w:cs="Times New Roman"/>
+          <w:sz w:val="24"/>
+          <w:szCs w:val="32"/>
+          <w:vertAlign w:val="subscript"/>
+        </w:rPr>
+        <w:t xml:space="preserve">kl </w:t>
+      </w:r>
+      <w:r>
+        <w:rPr>
+          <w:rFonts w:ascii="Times New Roman" w:eastAsiaTheme="minorEastAsia" w:hAnsi="Times New Roman" w:cs="Times New Roman"/>
+          <w:sz w:val="24"/>
+          <w:szCs w:val="32"/>
+        </w:rPr>
+        <w:t>=0</w:t>
+      </w:r>
+      <w:r>
+        <w:rPr>
+          <w:rFonts w:ascii="Times New Roman" w:eastAsiaTheme="minorEastAsia" w:hAnsi="Times New Roman" w:cs="Times New Roman"/>
+          <w:sz w:val="24"/>
+          <w:szCs w:val="32"/>
+        </w:rPr>
         <w:t xml:space="preserve"> </w:t>
       </w:r>
-      <w:proofErr w:type="spellStart"/>
-      <w:r>
-        <w:rPr>
-          <w:rFonts w:ascii="Times New Roman" w:eastAsiaTheme="minorEastAsia" w:hAnsi="Times New Roman" w:cs="Times New Roman"/>
-          <w:sz w:val="24"/>
-          <w:szCs w:val="32"/>
-        </w:rPr>
-        <w:t>b</w:t>
-      </w:r>
-      <w:r>
-        <w:rPr>
-          <w:rFonts w:ascii="Times New Roman" w:eastAsiaTheme="minorEastAsia" w:hAnsi="Times New Roman" w:cs="Times New Roman"/>
-          <w:sz w:val="24"/>
-          <w:szCs w:val="32"/>
-          <w:vertAlign w:val="subscript"/>
-        </w:rPr>
-        <w:t>kl</w:t>
-      </w:r>
-      <w:proofErr w:type="spellEnd"/>
-      <w:r>
-        <w:rPr>
-          <w:rFonts w:ascii="Times New Roman" w:eastAsiaTheme="minorEastAsia" w:hAnsi="Times New Roman" w:cs="Times New Roman"/>
-          <w:sz w:val="24"/>
-          <w:szCs w:val="32"/>
-          <w:vertAlign w:val="subscript"/>
+      <w:r>
+        <w:rPr>
+          <w:rFonts w:ascii="Times New Roman" w:eastAsiaTheme="minorEastAsia" w:hAnsi="Times New Roman" w:cs="Times New Roman"/>
+          <w:sz w:val="24"/>
+          <w:szCs w:val="32"/>
+        </w:rPr>
+        <w:t xml:space="preserve">[1]. </w:t>
+      </w:r>
+      <w:r>
+        <w:rPr>
+          <w:rFonts w:ascii="Times New Roman" w:eastAsiaTheme="minorEastAsia" w:hAnsi="Times New Roman" w:cs="Times New Roman"/>
+          <w:sz w:val="24"/>
+          <w:szCs w:val="32"/>
+        </w:rPr>
+        <w:t>By repeatedly performing rotations on the resulting matrix of the last rotation we will eventually get a matrix that has no non-zero off diagonal elements and whose eigenvalues are equal to the eigenvalues of the original matrix.</w:t>
+      </w:r>
+      <w:r>
+        <w:rPr>
+          <w:rFonts w:ascii="Times New Roman" w:eastAsiaTheme="minorEastAsia" w:hAnsi="Times New Roman" w:cs="Times New Roman"/>
+          <w:sz w:val="24"/>
+          <w:szCs w:val="32"/>
+        </w:rPr>
+        <w:t xml:space="preserve"> To find the values of </w:t>
+      </w:r>
+      <w:r>
+        <w:rPr>
+          <w:rFonts w:ascii="Times New Roman" w:eastAsiaTheme="minorEastAsia" w:hAnsi="Times New Roman" w:cs="Times New Roman"/>
+          <w:i/>
+          <w:sz w:val="24"/>
+          <w:szCs w:val="32"/>
+        </w:rPr>
+        <w:t xml:space="preserve">cosθ </w:t>
+      </w:r>
+      <w:r>
+        <w:rPr>
+          <w:rFonts w:ascii="Times New Roman" w:eastAsiaTheme="minorEastAsia" w:hAnsi="Times New Roman" w:cs="Times New Roman"/>
+          <w:sz w:val="24"/>
+          <w:szCs w:val="32"/>
+        </w:rPr>
+        <w:t xml:space="preserve">and </w:t>
+      </w:r>
+      <w:r>
+        <w:rPr>
+          <w:rFonts w:ascii="Times New Roman" w:eastAsiaTheme="minorEastAsia" w:hAnsi="Times New Roman" w:cs="Times New Roman"/>
+          <w:i/>
+          <w:sz w:val="24"/>
+          <w:szCs w:val="32"/>
+        </w:rPr>
+        <w:t>sinθ</w:t>
+      </w:r>
+      <w:r>
+        <w:rPr>
+          <w:rFonts w:ascii="Times New Roman" w:eastAsiaTheme="minorEastAsia" w:hAnsi="Times New Roman" w:cs="Times New Roman"/>
+          <w:i/>
+          <w:sz w:val="24"/>
+          <w:szCs w:val="32"/>
         </w:rPr>
         <w:t xml:space="preserve"> </w:t>
       </w:r>
@@ -3527,41 +3868,8 @@
           <w:sz w:val="24"/>
           <w:szCs w:val="32"/>
         </w:rPr>
-        <w:t>=0</w:t>
-      </w:r>
-      <w:r>
-        <w:rPr>
-          <w:rFonts w:ascii="Times New Roman" w:eastAsiaTheme="minorEastAsia" w:hAnsi="Times New Roman" w:cs="Times New Roman"/>
-          <w:sz w:val="24"/>
-          <w:szCs w:val="32"/>
-        </w:rPr>
-        <w:t xml:space="preserve"> </w:t>
-      </w:r>
-      <w:r>
-        <w:rPr>
-          <w:rFonts w:ascii="Times New Roman" w:eastAsiaTheme="minorEastAsia" w:hAnsi="Times New Roman" w:cs="Times New Roman"/>
-          <w:sz w:val="24"/>
-          <w:szCs w:val="32"/>
-        </w:rPr>
-        <w:t xml:space="preserve">[1]. </w:t>
-      </w:r>
-      <w:r>
-        <w:rPr>
-          <w:rFonts w:ascii="Times New Roman" w:eastAsiaTheme="minorEastAsia" w:hAnsi="Times New Roman" w:cs="Times New Roman"/>
-          <w:sz w:val="24"/>
-          <w:szCs w:val="32"/>
-        </w:rPr>
-        <w:t>By repeatedly performing rotations on the resulting matrix of the last rotation we will eventually get a matrix that has no non-zero off diagonal elements and whose eigenvalues are equal to the eigenvalues of the original matrix.</w:t>
-      </w:r>
-      <w:r>
-        <w:rPr>
-          <w:rFonts w:ascii="Times New Roman" w:eastAsiaTheme="minorEastAsia" w:hAnsi="Times New Roman" w:cs="Times New Roman"/>
-          <w:sz w:val="24"/>
-          <w:szCs w:val="32"/>
-        </w:rPr>
-        <w:t xml:space="preserve"> To find the values of </w:t>
-      </w:r>
-      <w:proofErr w:type="spellStart"/>
+        <w:t>(referred to as “</w:t>
+      </w:r>
       <w:r>
         <w:rPr>
           <w:rFonts w:ascii="Times New Roman" w:eastAsiaTheme="minorEastAsia" w:hAnsi="Times New Roman" w:cs="Times New Roman"/>
@@ -3569,9 +3877,16 @@
           <w:sz w:val="24"/>
           <w:szCs w:val="32"/>
         </w:rPr>
-        <w:t>cosθ</w:t>
-      </w:r>
-      <w:proofErr w:type="spellEnd"/>
+        <w:t>c</w:t>
+      </w:r>
+      <w:r>
+        <w:rPr>
+          <w:rFonts w:ascii="Times New Roman" w:eastAsiaTheme="minorEastAsia" w:hAnsi="Times New Roman" w:cs="Times New Roman"/>
+          <w:sz w:val="24"/>
+          <w:szCs w:val="32"/>
+        </w:rPr>
+        <w:t>” and “</w:t>
+      </w:r>
       <w:r>
         <w:rPr>
           <w:rFonts w:ascii="Times New Roman" w:eastAsiaTheme="minorEastAsia" w:hAnsi="Times New Roman" w:cs="Times New Roman"/>
@@ -3579,17 +3894,24 @@
           <w:sz w:val="24"/>
           <w:szCs w:val="32"/>
         </w:rPr>
-        <w:t xml:space="preserve"> </w:t>
-      </w:r>
-      <w:r>
-        <w:rPr>
-          <w:rFonts w:ascii="Times New Roman" w:eastAsiaTheme="minorEastAsia" w:hAnsi="Times New Roman" w:cs="Times New Roman"/>
-          <w:sz w:val="24"/>
-          <w:szCs w:val="32"/>
-        </w:rPr>
-        <w:t xml:space="preserve">and </w:t>
-      </w:r>
-      <w:proofErr w:type="spellStart"/>
+        <w:t>s</w:t>
+      </w:r>
+      <w:r>
+        <w:rPr>
+          <w:rFonts w:ascii="Times New Roman" w:eastAsiaTheme="minorEastAsia" w:hAnsi="Times New Roman" w:cs="Times New Roman"/>
+          <w:sz w:val="24"/>
+          <w:szCs w:val="32"/>
+        </w:rPr>
+        <w:t>” form now on)</w:t>
+      </w:r>
+      <w:r>
+        <w:rPr>
+          <w:rFonts w:ascii="Times New Roman" w:eastAsiaTheme="minorEastAsia" w:hAnsi="Times New Roman" w:cs="Times New Roman"/>
+          <w:sz w:val="24"/>
+          <w:szCs w:val="32"/>
+        </w:rPr>
+        <w:t xml:space="preserve"> we will define </w:t>
+      </w:r>
       <w:r>
         <w:rPr>
           <w:rFonts w:ascii="Times New Roman" w:eastAsiaTheme="minorEastAsia" w:hAnsi="Times New Roman" w:cs="Times New Roman"/>
@@ -3597,87 +3919,7 @@
           <w:sz w:val="24"/>
           <w:szCs w:val="32"/>
         </w:rPr>
-        <w:t>sinθ</w:t>
-      </w:r>
-      <w:proofErr w:type="spellEnd"/>
-      <w:r>
-        <w:rPr>
-          <w:rFonts w:ascii="Times New Roman" w:eastAsiaTheme="minorEastAsia" w:hAnsi="Times New Roman" w:cs="Times New Roman"/>
-          <w:i/>
-          <w:sz w:val="24"/>
-          <w:szCs w:val="32"/>
-        </w:rPr>
-        <w:t xml:space="preserve"> </w:t>
-      </w:r>
-      <w:r>
-        <w:rPr>
-          <w:rFonts w:ascii="Times New Roman" w:eastAsiaTheme="minorEastAsia" w:hAnsi="Times New Roman" w:cs="Times New Roman"/>
-          <w:sz w:val="24"/>
-          <w:szCs w:val="32"/>
-        </w:rPr>
-        <w:t>(referred to as “</w:t>
-      </w:r>
-      <w:r>
-        <w:rPr>
-          <w:rFonts w:ascii="Times New Roman" w:eastAsiaTheme="minorEastAsia" w:hAnsi="Times New Roman" w:cs="Times New Roman"/>
-          <w:i/>
-          <w:sz w:val="24"/>
-          <w:szCs w:val="32"/>
-        </w:rPr>
-        <w:t>c</w:t>
-      </w:r>
-      <w:r>
-        <w:rPr>
-          <w:rFonts w:ascii="Times New Roman" w:eastAsiaTheme="minorEastAsia" w:hAnsi="Times New Roman" w:cs="Times New Roman"/>
-          <w:sz w:val="24"/>
-          <w:szCs w:val="32"/>
-        </w:rPr>
-        <w:t>” and “</w:t>
-      </w:r>
-      <w:r>
-        <w:rPr>
-          <w:rFonts w:ascii="Times New Roman" w:eastAsiaTheme="minorEastAsia" w:hAnsi="Times New Roman" w:cs="Times New Roman"/>
-          <w:i/>
-          <w:sz w:val="24"/>
-          <w:szCs w:val="32"/>
-        </w:rPr>
-        <w:t>s</w:t>
-      </w:r>
-      <w:r>
-        <w:rPr>
-          <w:rFonts w:ascii="Times New Roman" w:eastAsiaTheme="minorEastAsia" w:hAnsi="Times New Roman" w:cs="Times New Roman"/>
-          <w:sz w:val="24"/>
-          <w:szCs w:val="32"/>
-        </w:rPr>
-        <w:t>” form now on)</w:t>
-      </w:r>
-      <w:r>
-        <w:rPr>
-          <w:rFonts w:ascii="Times New Roman" w:eastAsiaTheme="minorEastAsia" w:hAnsi="Times New Roman" w:cs="Times New Roman"/>
-          <w:sz w:val="24"/>
-          <w:szCs w:val="32"/>
-        </w:rPr>
-        <w:t xml:space="preserve"> we will define </w:t>
-      </w:r>
-      <w:proofErr w:type="spellStart"/>
-      <w:r>
-        <w:rPr>
-          <w:rFonts w:ascii="Times New Roman" w:eastAsiaTheme="minorEastAsia" w:hAnsi="Times New Roman" w:cs="Times New Roman"/>
-          <w:i/>
-          <w:sz w:val="24"/>
-          <w:szCs w:val="32"/>
-        </w:rPr>
-        <w:t>tanθ</w:t>
-      </w:r>
-      <w:proofErr w:type="spellEnd"/>
-      <w:r>
-        <w:rPr>
-          <w:rFonts w:ascii="Times New Roman" w:eastAsiaTheme="minorEastAsia" w:hAnsi="Times New Roman" w:cs="Times New Roman"/>
-          <w:i/>
-          <w:sz w:val="24"/>
-          <w:szCs w:val="32"/>
-        </w:rPr>
-        <w:t xml:space="preserve"> </w:t>
+        <w:t xml:space="preserve">tanθ </w:t>
       </w:r>
       <w:r>
         <w:rPr>
@@ -4149,6 +4391,7 @@
             <w:sz w:val="24"/>
             <w:szCs w:val="32"/>
           </w:rPr>
+          <w:lastRenderedPageBreak/>
           <m:t>while maximum off diagonal value&gt;0</m:t>
         </m:r>
       </m:oMath>
@@ -5564,7 +5807,6 @@
           <w:sz w:val="24"/>
           <w:szCs w:val="32"/>
         </w:rPr>
-        <w:lastRenderedPageBreak/>
         <w:t xml:space="preserve">    </w:t>
       </w:r>
       <m:oMath>
@@ -6199,7 +6441,6 @@
         </w:rPr>
         <w:t xml:space="preserve">run throughs of the while loop to completely diagonalize the matrix[1]. On top of that there are 4 operations that need to be carried out per </w:t>
       </w:r>
-      <w:proofErr w:type="spellStart"/>
       <w:r>
         <w:rPr>
           <w:rFonts w:ascii="Times New Roman" w:eastAsiaTheme="minorEastAsia" w:hAnsi="Times New Roman" w:cs="Times New Roman"/>
@@ -6209,7 +6450,6 @@
         </w:rPr>
         <w:t>i</w:t>
       </w:r>
-      <w:proofErr w:type="spellEnd"/>
       <w:r>
         <w:rPr>
           <w:rFonts w:ascii="Times New Roman" w:eastAsiaTheme="minorEastAsia" w:hAnsi="Times New Roman" w:cs="Times New Roman"/>
@@ -6425,7 +6665,16 @@
           <w:sz w:val="24"/>
           <w:szCs w:val="32"/>
         </w:rPr>
-        <w:t xml:space="preserve"> chapter 7, changing some things to implement Armadillo capabilities and hopefully cut down on the run time a little bit. First I broke the algorithm up into two main functions</w:t>
+        <w:t xml:space="preserve"> chapter 7, changing some things to </w:t>
+      </w:r>
+      <w:r>
+        <w:rPr>
+          <w:rFonts w:ascii="Times New Roman" w:eastAsiaTheme="minorEastAsia" w:hAnsi="Times New Roman" w:cs="Times New Roman"/>
+          <w:sz w:val="24"/>
+          <w:szCs w:val="32"/>
+        </w:rPr>
+        <w:lastRenderedPageBreak/>
+        <w:t>implement Armadillo capabilities and hopefully cut down on the run time a little bit. First I broke the algorithm up into two main functions</w:t>
       </w:r>
       <w:r>
         <w:rPr>
@@ -6558,7 +6807,6 @@
         </w:rPr>
         <w:t xml:space="preserve">The function </w:t>
       </w:r>
-      <w:proofErr w:type="spellStart"/>
       <w:r>
         <w:rPr>
           <w:rFonts w:ascii="Times New Roman" w:eastAsiaTheme="minorEastAsia" w:hAnsi="Times New Roman" w:cs="Times New Roman"/>
@@ -6568,7 +6816,6 @@
         </w:rPr>
         <w:t>max_off_diag</w:t>
       </w:r>
-      <w:proofErr w:type="spellEnd"/>
       <w:r>
         <w:rPr>
           <w:rFonts w:ascii="Times New Roman" w:eastAsiaTheme="minorEastAsia" w:hAnsi="Times New Roman" w:cs="Times New Roman"/>
@@ -6734,25 +6981,7 @@
           <w:sz w:val="24"/>
           <w:szCs w:val="32"/>
         </w:rPr>
-        <w:t xml:space="preserve">I made a unit test for the </w:t>
-      </w:r>
-      <w:proofErr w:type="spellStart"/>
-      <w:r>
-        <w:rPr>
-          <w:rFonts w:ascii="Times New Roman" w:eastAsiaTheme="minorEastAsia" w:hAnsi="Times New Roman" w:cs="Times New Roman"/>
-          <w:sz w:val="24"/>
-          <w:szCs w:val="32"/>
-        </w:rPr>
-        <w:t>max_off_diag</w:t>
-      </w:r>
-      <w:proofErr w:type="spellEnd"/>
-      <w:r>
-        <w:rPr>
-          <w:rFonts w:ascii="Times New Roman" w:eastAsiaTheme="minorEastAsia" w:hAnsi="Times New Roman" w:cs="Times New Roman"/>
-          <w:sz w:val="24"/>
-          <w:szCs w:val="32"/>
-        </w:rPr>
-        <w:t xml:space="preserve"> function using a matrix that had a 12 on the diagonal and a 5 at point (0,1). The results of this test can be seen</w:t>
+        <w:t>I made a unit test for the max_off_diag function using a matrix that had a 12 on the diagonal and a 5 at point (0,1). The results of this test can be seen</w:t>
       </w:r>
       <w:r>
         <w:rPr>
@@ -6962,24 +7191,74 @@
           <w:i/>
           <w:sz w:val="24"/>
         </w:rPr>
-        <w:t xml:space="preserve"> </w:t>
-      </w:r>
-      <w:proofErr w:type="spellStart"/>
+        <w:t xml:space="preserve"> jacobi</w:t>
+      </w:r>
+      <w:r>
+        <w:rPr>
+          <w:rFonts w:ascii="Times New Roman" w:hAnsi="Times New Roman" w:cs="Times New Roman"/>
+          <w:sz w:val="24"/>
+        </w:rPr>
+        <w:t xml:space="preserve"> (Fig 4) takes in a matrix </w:t>
+      </w:r>
+      <w:r>
+        <w:rPr>
+          <w:rFonts w:ascii="Times New Roman" w:hAnsi="Times New Roman" w:cs="Times New Roman"/>
+          <w:b/>
+          <w:sz w:val="24"/>
+        </w:rPr>
+        <w:t>A</w:t>
+      </w:r>
+      <w:r>
+        <w:rPr>
+          <w:rFonts w:ascii="Times New Roman" w:hAnsi="Times New Roman" w:cs="Times New Roman"/>
+          <w:sz w:val="24"/>
+        </w:rPr>
+        <w:t xml:space="preserve">, an empty matrix </w:t>
+      </w:r>
+      <w:r>
+        <w:rPr>
+          <w:rFonts w:ascii="Times New Roman" w:hAnsi="Times New Roman" w:cs="Times New Roman"/>
+          <w:b/>
+          <w:sz w:val="24"/>
+        </w:rPr>
+        <w:t>R</w:t>
+      </w:r>
+      <w:r>
+        <w:rPr>
+          <w:rFonts w:ascii="Times New Roman" w:hAnsi="Times New Roman" w:cs="Times New Roman"/>
+          <w:sz w:val="24"/>
+        </w:rPr>
+        <w:t xml:space="preserve">, and the length of the sides of </w:t>
+      </w:r>
+      <w:r>
+        <w:rPr>
+          <w:rFonts w:ascii="Times New Roman" w:hAnsi="Times New Roman" w:cs="Times New Roman"/>
+          <w:b/>
+          <w:sz w:val="24"/>
+        </w:rPr>
+        <w:t>A</w:t>
+      </w:r>
+      <w:r>
+        <w:rPr>
+          <w:rFonts w:ascii="Times New Roman" w:hAnsi="Times New Roman" w:cs="Times New Roman"/>
+          <w:sz w:val="24"/>
+        </w:rPr>
+        <w:t xml:space="preserve">, </w:t>
+      </w:r>
       <w:r>
         <w:rPr>
           <w:rFonts w:ascii="Times New Roman" w:hAnsi="Times New Roman" w:cs="Times New Roman"/>
           <w:i/>
           <w:sz w:val="24"/>
         </w:rPr>
-        <w:t>jacobi</w:t>
-      </w:r>
-      <w:proofErr w:type="spellEnd"/>
-      <w:r>
-        <w:rPr>
-          <w:rFonts w:ascii="Times New Roman" w:hAnsi="Times New Roman" w:cs="Times New Roman"/>
-          <w:sz w:val="24"/>
-        </w:rPr>
-        <w:t xml:space="preserve"> (Fig 4) takes in a matrix </w:t>
+        <w:t>n</w:t>
+      </w:r>
+      <w:r>
+        <w:rPr>
+          <w:rFonts w:ascii="Times New Roman" w:hAnsi="Times New Roman" w:cs="Times New Roman"/>
+          <w:sz w:val="24"/>
+        </w:rPr>
+        <w:t xml:space="preserve">. It will first initialize </w:t>
       </w:r>
       <w:r>
         <w:rPr>
@@ -6987,21 +7266,6 @@
           <w:b/>
           <w:sz w:val="24"/>
         </w:rPr>
-        <w:t>A</w:t>
-      </w:r>
-      <w:r>
-        <w:rPr>
-          <w:rFonts w:ascii="Times New Roman" w:hAnsi="Times New Roman" w:cs="Times New Roman"/>
-          <w:sz w:val="24"/>
-        </w:rPr>
-        <w:t xml:space="preserve">, an empty matrix </w:t>
-      </w:r>
-      <w:r>
-        <w:rPr>
-          <w:rFonts w:ascii="Times New Roman" w:hAnsi="Times New Roman" w:cs="Times New Roman"/>
-          <w:b/>
-          <w:sz w:val="24"/>
-        </w:rPr>
         <w:t>R</w:t>
       </w:r>
       <w:r>
@@ -7009,22 +7273,7 @@
           <w:rFonts w:ascii="Times New Roman" w:hAnsi="Times New Roman" w:cs="Times New Roman"/>
           <w:sz w:val="24"/>
         </w:rPr>
-        <w:t xml:space="preserve">, and the length of the sides of </w:t>
-      </w:r>
-      <w:r>
-        <w:rPr>
-          <w:rFonts w:ascii="Times New Roman" w:hAnsi="Times New Roman" w:cs="Times New Roman"/>
-          <w:b/>
-          <w:sz w:val="24"/>
-        </w:rPr>
-        <w:t>A</w:t>
-      </w:r>
-      <w:r>
-        <w:rPr>
-          <w:rFonts w:ascii="Times New Roman" w:hAnsi="Times New Roman" w:cs="Times New Roman"/>
-          <w:sz w:val="24"/>
-        </w:rPr>
-        <w:t xml:space="preserve">, </w:t>
+        <w:t xml:space="preserve"> as an </w:t>
       </w:r>
       <w:r>
         <w:rPr>
@@ -7039,22 +7288,7 @@
           <w:rFonts w:ascii="Times New Roman" w:hAnsi="Times New Roman" w:cs="Times New Roman"/>
           <w:sz w:val="24"/>
         </w:rPr>
-        <w:t xml:space="preserve">. It will first initialize </w:t>
-      </w:r>
-      <w:r>
-        <w:rPr>
-          <w:rFonts w:ascii="Times New Roman" w:hAnsi="Times New Roman" w:cs="Times New Roman"/>
-          <w:b/>
-          <w:sz w:val="24"/>
-        </w:rPr>
-        <w:t>R</w:t>
-      </w:r>
-      <w:r>
-        <w:rPr>
-          <w:rFonts w:ascii="Times New Roman" w:hAnsi="Times New Roman" w:cs="Times New Roman"/>
-          <w:sz w:val="24"/>
-        </w:rPr>
-        <w:t xml:space="preserve"> as an </w:t>
+        <w:t xml:space="preserve"> x</w:t>
       </w:r>
       <w:r>
         <w:rPr>
@@ -7062,14 +7296,14 @@
           <w:i/>
           <w:sz w:val="24"/>
         </w:rPr>
-        <w:t>n</w:t>
-      </w:r>
-      <w:r>
-        <w:rPr>
-          <w:rFonts w:ascii="Times New Roman" w:hAnsi="Times New Roman" w:cs="Times New Roman"/>
-          <w:sz w:val="24"/>
-        </w:rPr>
-        <w:t xml:space="preserve"> x</w:t>
+        <w:t xml:space="preserve"> n </w:t>
+      </w:r>
+      <w:r>
+        <w:rPr>
+          <w:rFonts w:ascii="Times New Roman" w:hAnsi="Times New Roman" w:cs="Times New Roman"/>
+          <w:sz w:val="24"/>
+        </w:rPr>
+        <w:t xml:space="preserve">identity matrix. Then it will then run the </w:t>
       </w:r>
       <w:r>
         <w:rPr>
@@ -7077,35 +7311,17 @@
           <w:i/>
           <w:sz w:val="24"/>
         </w:rPr>
-        <w:t xml:space="preserve"> n </w:t>
-      </w:r>
-      <w:r>
-        <w:rPr>
-          <w:rFonts w:ascii="Times New Roman" w:hAnsi="Times New Roman" w:cs="Times New Roman"/>
-          <w:sz w:val="24"/>
-        </w:rPr>
-        <w:t xml:space="preserve">identity matrix. Then it will then run the </w:t>
-      </w:r>
-      <w:proofErr w:type="spellStart"/>
+        <w:t>max_off_</w:t>
+      </w:r>
       <w:r>
         <w:rPr>
           <w:rFonts w:ascii="Times New Roman" w:hAnsi="Times New Roman" w:cs="Times New Roman"/>
           <w:i/>
           <w:sz w:val="24"/>
-        </w:rPr>
-        <w:lastRenderedPageBreak/>
-        <w:t>max_off_</w:t>
-      </w:r>
-      <w:r>
-        <w:rPr>
-          <w:rFonts w:ascii="Times New Roman" w:hAnsi="Times New Roman" w:cs="Times New Roman"/>
-          <w:i/>
-          <w:sz w:val="24"/>
           <w:szCs w:val="24"/>
         </w:rPr>
         <w:t>diag</w:t>
       </w:r>
-      <w:proofErr w:type="spellEnd"/>
       <w:r>
         <w:rPr>
           <w:sz w:val="24"/>
@@ -7193,6 +7409,7 @@
           <w:sz w:val="24"/>
           <w:szCs w:val="32"/>
         </w:rPr>
+        <w:lastRenderedPageBreak/>
         <w:drawing>
           <wp:inline distT="0" distB="0" distL="0" distR="0">
             <wp:extent cx="5929697" cy="3848735"/>
@@ -7338,7 +7555,6 @@
         <w:rPr>
           <w:noProof/>
         </w:rPr>
-        <w:lastRenderedPageBreak/>
         <w:drawing>
           <wp:inline distT="0" distB="0" distL="0" distR="0" wp14:anchorId="6AF63BA4" wp14:editId="035AF812">
             <wp:extent cx="4105848" cy="1124107"/>
@@ -7401,15 +7617,7 @@
         </w:r>
       </w:fldSimple>
       <w:r>
-        <w:t xml:space="preserve">: Unit test for </w:t>
-      </w:r>
-      <w:proofErr w:type="spellStart"/>
-      <w:r>
-        <w:t>max_off_diag</w:t>
-      </w:r>
-      <w:proofErr w:type="spellEnd"/>
-      <w:r>
-        <w:t>. Showing the correct index values for the maximum value</w:t>
+        <w:t>: Unit test for max_off_diag. Showing the correct index values for the maximum value</w:t>
       </w:r>
     </w:p>
     <w:p>
@@ -7939,7 +8147,6 @@
         </w:rPr>
         <w:t xml:space="preserve">non-interacting and interacting cases. They are almost the same except for the value of the potential. In </w:t>
       </w:r>
-      <w:proofErr w:type="spellStart"/>
       <w:r>
         <w:rPr>
           <w:rFonts w:ascii="Times New Roman" w:hAnsi="Times New Roman" w:cs="Times New Roman"/>
@@ -7948,7 +8155,6 @@
         </w:rPr>
         <w:t>matrix_generator_n_i</w:t>
       </w:r>
-      <w:proofErr w:type="spellEnd"/>
       <w:r>
         <w:rPr>
           <w:rFonts w:ascii="Times New Roman" w:hAnsi="Times New Roman" w:cs="Times New Roman"/>
@@ -8124,7 +8330,6 @@
         </w:rPr>
         <w:t xml:space="preserve">and in </w:t>
       </w:r>
-      <w:proofErr w:type="spellStart"/>
       <w:r>
         <w:rPr>
           <w:rFonts w:ascii="Times New Roman" w:hAnsi="Times New Roman" w:cs="Times New Roman"/>
@@ -8133,7 +8338,6 @@
         </w:rPr>
         <w:t>matrix_generator_i</w:t>
       </w:r>
-      <w:proofErr w:type="spellEnd"/>
       <w:r>
         <w:rPr>
           <w:rFonts w:ascii="Times New Roman" w:hAnsi="Times New Roman" w:cs="Times New Roman"/>
@@ -8294,7 +8498,6 @@
         </w:rPr>
         <w:t xml:space="preserve"> where </w:t>
       </w:r>
-      <w:proofErr w:type="spellStart"/>
       <w:r>
         <w:rPr>
           <w:rFonts w:ascii="Times New Roman" w:eastAsiaTheme="minorEastAsia" w:hAnsi="Times New Roman" w:cs="Times New Roman"/>
@@ -8312,7 +8515,6 @@
         </w:rPr>
         <w:t>min</w:t>
       </w:r>
-      <w:proofErr w:type="spellEnd"/>
       <w:r>
         <w:rPr>
           <w:rFonts w:ascii="Times New Roman" w:eastAsiaTheme="minorEastAsia" w:hAnsi="Times New Roman" w:cs="Times New Roman"/>
@@ -8596,7 +8798,6 @@
         </w:rPr>
         <w:t xml:space="preserve">=5, and </w:t>
       </w:r>
-      <w:proofErr w:type="spellStart"/>
       <w:r>
         <w:rPr>
           <w:rFonts w:ascii="Times New Roman" w:eastAsiaTheme="minorEastAsia" w:hAnsi="Times New Roman" w:cs="Times New Roman"/>
@@ -8612,17 +8813,7 @@
           <w:sz w:val="24"/>
           <w:vertAlign w:val="subscript"/>
         </w:rPr>
-        <w:t>min</w:t>
-      </w:r>
-      <w:proofErr w:type="spellEnd"/>
-      <w:r>
-        <w:rPr>
-          <w:rFonts w:ascii="Times New Roman" w:eastAsiaTheme="minorEastAsia" w:hAnsi="Times New Roman" w:cs="Times New Roman"/>
-          <w:i/>
-          <w:sz w:val="24"/>
-          <w:vertAlign w:val="subscript"/>
-        </w:rPr>
-        <w:t xml:space="preserve"> </w:t>
+        <w:t xml:space="preserve">min </w:t>
       </w:r>
       <w:r>
         <w:rPr>
@@ -9106,7 +9297,6 @@
         </w:rPr>
         <w:t xml:space="preserve">ing cases. The first function </w:t>
       </w:r>
-      <w:proofErr w:type="spellStart"/>
       <w:r>
         <w:rPr>
           <w:rFonts w:ascii="Times New Roman" w:eastAsiaTheme="minorEastAsia" w:hAnsi="Times New Roman" w:cs="Times New Roman"/>
@@ -9115,7 +9305,6 @@
         </w:rPr>
         <w:t>non_interacting</w:t>
       </w:r>
-      <w:proofErr w:type="spellEnd"/>
       <w:r>
         <w:rPr>
           <w:rFonts w:ascii="Times New Roman" w:eastAsiaTheme="minorEastAsia" w:hAnsi="Times New Roman" w:cs="Times New Roman"/>
@@ -9153,7 +9342,6 @@
         </w:rPr>
         <w:t xml:space="preserve">. It creates the matrix with </w:t>
       </w:r>
-      <w:proofErr w:type="spellStart"/>
       <w:r>
         <w:rPr>
           <w:rFonts w:ascii="Times New Roman" w:eastAsiaTheme="minorEastAsia" w:hAnsi="Times New Roman" w:cs="Times New Roman"/>
@@ -9162,7 +9350,6 @@
         </w:rPr>
         <w:t>matrix_generator_n_i</w:t>
       </w:r>
-      <w:proofErr w:type="spellEnd"/>
       <w:r>
         <w:rPr>
           <w:rFonts w:ascii="Times New Roman" w:eastAsiaTheme="minorEastAsia" w:hAnsi="Times New Roman" w:cs="Times New Roman"/>
@@ -9170,7 +9357,6 @@
         </w:rPr>
         <w:t xml:space="preserve"> and then rotates it and finds the eigenvectors with </w:t>
       </w:r>
-      <w:proofErr w:type="spellStart"/>
       <w:r>
         <w:rPr>
           <w:rFonts w:ascii="Times New Roman" w:eastAsiaTheme="minorEastAsia" w:hAnsi="Times New Roman" w:cs="Times New Roman"/>
@@ -9179,7 +9365,6 @@
         </w:rPr>
         <w:t>jacobi</w:t>
       </w:r>
-      <w:proofErr w:type="spellEnd"/>
       <w:r>
         <w:rPr>
           <w:rFonts w:ascii="Times New Roman" w:eastAsiaTheme="minorEastAsia" w:hAnsi="Times New Roman" w:cs="Times New Roman"/>
@@ -9201,7 +9386,6 @@
         </w:rPr>
         <w:t xml:space="preserve"> The second function, </w:t>
       </w:r>
-      <w:proofErr w:type="spellStart"/>
       <w:r>
         <w:rPr>
           <w:rFonts w:ascii="Times New Roman" w:eastAsiaTheme="minorEastAsia" w:hAnsi="Times New Roman" w:cs="Times New Roman"/>
@@ -9210,7 +9394,6 @@
         </w:rPr>
         <w:t>interacting_case</w:t>
       </w:r>
-      <w:proofErr w:type="spellEnd"/>
       <w:r>
         <w:rPr>
           <w:rFonts w:ascii="Times New Roman" w:eastAsiaTheme="minorEastAsia" w:hAnsi="Times New Roman" w:cs="Times New Roman"/>
@@ -9240,7 +9423,6 @@
         </w:rPr>
         <w:t xml:space="preserve">, and runs </w:t>
       </w:r>
-      <w:proofErr w:type="spellStart"/>
       <w:r>
         <w:rPr>
           <w:rFonts w:ascii="Times New Roman" w:eastAsiaTheme="minorEastAsia" w:hAnsi="Times New Roman" w:cs="Times New Roman"/>
@@ -9249,7 +9431,6 @@
         </w:rPr>
         <w:t>matrix_generator_i</w:t>
       </w:r>
-      <w:proofErr w:type="spellEnd"/>
       <w:r>
         <w:rPr>
           <w:rFonts w:ascii="Times New Roman" w:eastAsiaTheme="minorEastAsia" w:hAnsi="Times New Roman" w:cs="Times New Roman"/>
@@ -9257,7 +9438,6 @@
         </w:rPr>
         <w:t xml:space="preserve"> with these values and then </w:t>
       </w:r>
-      <w:proofErr w:type="spellStart"/>
       <w:r>
         <w:rPr>
           <w:rFonts w:ascii="Times New Roman" w:eastAsiaTheme="minorEastAsia" w:hAnsi="Times New Roman" w:cs="Times New Roman"/>
@@ -9266,7 +9446,6 @@
         </w:rPr>
         <w:t>jacobi</w:t>
       </w:r>
-      <w:proofErr w:type="spellEnd"/>
       <w:r>
         <w:rPr>
           <w:rFonts w:ascii="Times New Roman" w:eastAsiaTheme="minorEastAsia" w:hAnsi="Times New Roman" w:cs="Times New Roman"/>
@@ -9274,7 +9453,6 @@
         </w:rPr>
         <w:t xml:space="preserve"> with the resulting matrix. There is also a method built in to time how long </w:t>
       </w:r>
-      <w:proofErr w:type="spellStart"/>
       <w:r>
         <w:rPr>
           <w:rFonts w:ascii="Times New Roman" w:eastAsiaTheme="minorEastAsia" w:hAnsi="Times New Roman" w:cs="Times New Roman"/>
@@ -9283,7 +9461,6 @@
         </w:rPr>
         <w:t>jacobi</w:t>
       </w:r>
-      <w:proofErr w:type="spellEnd"/>
       <w:r>
         <w:rPr>
           <w:rFonts w:ascii="Times New Roman" w:eastAsiaTheme="minorEastAsia" w:hAnsi="Times New Roman" w:cs="Times New Roman"/>
@@ -10350,16 +10527,7 @@
           <w:rFonts w:ascii="Times New Roman" w:eastAsiaTheme="minorEastAsia" w:hAnsi="Times New Roman" w:cs="Times New Roman"/>
           <w:sz w:val="24"/>
         </w:rPr>
-        <w:t>The Jacobi method seems to work well enough</w:t>
-      </w:r>
-      <w:bookmarkStart w:id="0" w:name="_GoBack"/>
-      <w:bookmarkEnd w:id="0"/>
-      <w:r>
-        <w:rPr>
-          <w:rFonts w:ascii="Times New Roman" w:eastAsiaTheme="minorEastAsia" w:hAnsi="Times New Roman" w:cs="Times New Roman"/>
-          <w:sz w:val="24"/>
-        </w:rPr>
-        <w:t xml:space="preserve"> for cases with smaller matrices like the ones tested above. It has a very short runtime in these cases, usually not registering any clock ticks using the built in C++ timing method. If I were to try diagonalizing a matrix of a size much larger, on the scale of </w:t>
+        <w:t xml:space="preserve">The Jacobi method seems to work well enough for cases with smaller matrices like the ones tested above. It has a very short runtime in these cases, usually not registering any clock ticks using the built in C++ timing method. If I were to try diagonalizing a matrix of a size much larger, on the scale of </w:t>
       </w:r>
       <w:r>
         <w:rPr>
@@ -10553,37 +10721,12 @@
       <w:r>
         <w:t xml:space="preserve"> </w:t>
       </w:r>
-      <w:proofErr w:type="spellStart"/>
-      <w:r>
-        <w:rPr>
-          <w:rFonts w:ascii="Times New Roman" w:eastAsiaTheme="minorEastAsia" w:hAnsi="Times New Roman" w:cs="Times New Roman"/>
-          <w:sz w:val="24"/>
-        </w:rPr>
-        <w:t>Hjorth</w:t>
-      </w:r>
-      <w:proofErr w:type="spellEnd"/>
-      <w:r>
-        <w:rPr>
-          <w:rFonts w:ascii="Times New Roman" w:eastAsiaTheme="minorEastAsia" w:hAnsi="Times New Roman" w:cs="Times New Roman"/>
-          <w:sz w:val="24"/>
-        </w:rPr>
-        <w:t>-Jensen, M. (</w:t>
-      </w:r>
-      <w:proofErr w:type="spellStart"/>
-      <w:r>
-        <w:rPr>
-          <w:rFonts w:ascii="Times New Roman" w:eastAsiaTheme="minorEastAsia" w:hAnsi="Times New Roman" w:cs="Times New Roman"/>
-          <w:sz w:val="24"/>
-        </w:rPr>
-        <w:t>n.d.</w:t>
-      </w:r>
-      <w:proofErr w:type="spellEnd"/>
-      <w:r>
-        <w:rPr>
-          <w:rFonts w:ascii="Times New Roman" w:eastAsiaTheme="minorEastAsia" w:hAnsi="Times New Roman" w:cs="Times New Roman"/>
-          <w:sz w:val="24"/>
-        </w:rPr>
-        <w:t>). Computation Physics: Lecture Notes 2015 [PDF].</w:t>
+      <w:r>
+        <w:rPr>
+          <w:rFonts w:ascii="Times New Roman" w:eastAsiaTheme="minorEastAsia" w:hAnsi="Times New Roman" w:cs="Times New Roman"/>
+          <w:sz w:val="24"/>
+        </w:rPr>
+        <w:t>Hjorth-Jensen, M. (n.d.). Computation Physics: Lecture Notes 2015 [PDF].</w:t>
       </w:r>
     </w:p>
     <w:p>
@@ -10607,23 +10750,7 @@
           <w:rFonts w:ascii="Times New Roman" w:eastAsiaTheme="minorEastAsia" w:hAnsi="Times New Roman" w:cs="Times New Roman"/>
           <w:sz w:val="24"/>
         </w:rPr>
-        <w:t>Direct Methods. (</w:t>
-      </w:r>
-      <w:proofErr w:type="spellStart"/>
-      <w:r>
-        <w:rPr>
-          <w:rFonts w:ascii="Times New Roman" w:eastAsiaTheme="minorEastAsia" w:hAnsi="Times New Roman" w:cs="Times New Roman"/>
-          <w:sz w:val="24"/>
-        </w:rPr>
-        <w:t>n.d.</w:t>
-      </w:r>
-      <w:proofErr w:type="spellEnd"/>
-      <w:r>
-        <w:rPr>
-          <w:rFonts w:ascii="Times New Roman" w:eastAsiaTheme="minorEastAsia" w:hAnsi="Times New Roman" w:cs="Times New Roman"/>
-          <w:sz w:val="24"/>
-        </w:rPr>
-        <w:t>). Retrieved March 04, 2017, from http://www.netlib.org/utk/people/JackDongarra/etemplates/node93.html</w:t>
+        <w:t>Direct Methods. (n.d.). Retrieved March 04, 2017, from http://www.netlib.org/utk/people/JackDongarra/etemplates/node93.html</w:t>
       </w:r>
     </w:p>
     <w:sectPr>
@@ -11422,7 +11549,7 @@
 </file>
 
 <file path=customXml/itemProps1.xml><?xml version="1.0" encoding="utf-8"?>
-<ds:datastoreItem xmlns:ds="http://schemas.openxmlformats.org/officeDocument/2006/customXml" ds:itemID="{76BF4974-AD38-4BF0-AE55-0F8934DEFFC5}">
+<ds:datastoreItem xmlns:ds="http://schemas.openxmlformats.org/officeDocument/2006/customXml" ds:itemID="{7CCFC3BB-4F66-4C5A-9693-3C443700069D}">
   <ds:schemaRefs>
     <ds:schemaRef ds:uri="http://schemas.openxmlformats.org/officeDocument/2006/bibliography"/>
   </ds:schemaRefs>

</xml_diff>